<commit_message>
updates to report ready for branch
</commit_message>
<xml_diff>
--- a/Plot/NEW_REPORT.docx
+++ b/Plot/NEW_REPORT.docx
@@ -323,28 +323,11 @@
     </w:p>
     <w:p>
       <w:pPr>
-        <w:rPr>
-          <w:rFonts w:ascii="Times New Roman" w:hAnsi="Times New Roman" w:cs="Times New Roman"/>
-        </w:rPr>
-      </w:pPr>
-    </w:p>
-    <w:p>
-      <w:pPr>
         <w:pStyle w:val="Heading1"/>
       </w:pPr>
       <w:r>
         <w:t>Table of Figures</w:t>
       </w:r>
-    </w:p>
-    <w:p>
-      <w:pPr>
-        <w:spacing w:after="0" w:line="240" w:lineRule="auto"/>
-        <w:rPr>
-          <w:rFonts w:ascii="Times New Roman" w:eastAsia="Times New Roman" w:hAnsi="Times New Roman" w:cs="Times New Roman"/>
-          <w:sz w:val="24"/>
-          <w:szCs w:val="24"/>
-        </w:rPr>
-      </w:pPr>
     </w:p>
     <w:p>
       <w:pPr>
@@ -356,10 +339,17 @@
     </w:p>
     <w:p>
       <w:pPr>
+        <w:pStyle w:val="Heading1"/>
         <w:rPr>
-          <w:rFonts w:ascii="Times New Roman" w:hAnsi="Times New Roman" w:cs="Times New Roman"/>
+          <w:i/>
         </w:rPr>
       </w:pPr>
+      <w:r>
+        <w:rPr>
+          <w:i/>
+        </w:rPr>
+        <w:t>Jake</w:t>
+      </w:r>
     </w:p>
     <w:p>
       <w:pPr>
@@ -393,6 +383,20 @@
     <w:p>
       <w:pPr>
         <w:pStyle w:val="Heading1"/>
+        <w:rPr>
+          <w:i/>
+        </w:rPr>
+      </w:pPr>
+      <w:r>
+        <w:rPr>
+          <w:i/>
+        </w:rPr>
+        <w:t>Mike &amp; Jake</w:t>
+      </w:r>
+    </w:p>
+    <w:p>
+      <w:pPr>
+        <w:pStyle w:val="Heading1"/>
       </w:pPr>
       <w:r>
         <w:rPr>
@@ -402,6 +406,20 @@
       </w:r>
       <w:r>
         <w:t>Methodology</w:t>
+      </w:r>
+    </w:p>
+    <w:p>
+      <w:pPr>
+        <w:pStyle w:val="Heading1"/>
+        <w:rPr>
+          <w:i/>
+        </w:rPr>
+      </w:pPr>
+      <w:r>
+        <w:rPr>
+          <w:i/>
+        </w:rPr>
+        <w:t>Jake</w:t>
       </w:r>
     </w:p>
     <w:p>
@@ -425,7 +443,7 @@
         <w:pStyle w:val="Heading2"/>
       </w:pPr>
       <w:r>
-        <w:t>3.3 Calculate the approximate value of every pick in the NBA Draft</w:t>
+        <w:t>3.3 Find the highest value picks based on various measures of cost</w:t>
       </w:r>
     </w:p>
     <w:p>
@@ -441,16 +459,10 @@
         <w:pStyle w:val="Heading2"/>
       </w:pPr>
       <w:r>
-        <w:t>3.4 Find the highest value picks based on various measures of cost</w:t>
+        <w:t>3.4 Calculate the approximate value of every pick in the NBA Draft</w:t>
       </w:r>
-    </w:p>
-    <w:p>
-      <w:pPr>
-        <w:pStyle w:val="Heading2"/>
-      </w:pPr>
-      <w:r>
-        <w:t>3.5 Create a model which predicts various measures of success in the NBA based on NCAA DI statistics</w:t>
-      </w:r>
+      <w:bookmarkStart w:id="0" w:name="_GoBack"/>
+      <w:bookmarkEnd w:id="0"/>
     </w:p>
     <w:p>
       <w:pPr>
@@ -465,6 +477,175 @@
       <w:r>
         <w:t>Design</w:t>
       </w:r>
+    </w:p>
+    <w:p>
+      <w:pPr>
+        <w:pStyle w:val="Heading1"/>
+        <w:rPr>
+          <w:i/>
+        </w:rPr>
+      </w:pPr>
+      <w:r>
+        <w:rPr>
+          <w:i/>
+        </w:rPr>
+        <w:lastRenderedPageBreak/>
+        <w:t>Mike</w:t>
+      </w:r>
+    </w:p>
+    <w:p>
+      <w:pPr>
+        <w:pStyle w:val="Heading1"/>
+      </w:pPr>
+      <w:r>
+        <w:t>5. Results</w:t>
+      </w:r>
+    </w:p>
+    <w:p>
+      <w:pPr>
+        <w:pStyle w:val="Heading1"/>
+        <w:rPr>
+          <w:i/>
+        </w:rPr>
+      </w:pPr>
+      <w:r>
+        <w:rPr>
+          <w:i/>
+        </w:rPr>
+        <w:t>Jake</w:t>
+      </w:r>
+    </w:p>
+    <w:p>
+      <w:pPr>
+        <w:pStyle w:val="Heading1"/>
+      </w:pPr>
+      <w:r>
+        <w:t>6. Methodology for NCAA</w:t>
+      </w:r>
+    </w:p>
+    <w:p>
+      <w:pPr>
+        <w:pStyle w:val="Heading1"/>
+        <w:rPr>
+          <w:i/>
+        </w:rPr>
+      </w:pPr>
+      <w:r>
+        <w:rPr>
+          <w:i/>
+        </w:rPr>
+        <w:t>Jake</w:t>
+      </w:r>
+    </w:p>
+    <w:p>
+      <w:pPr>
+        <w:pStyle w:val="Heading2"/>
+      </w:pPr>
+      <w:r>
+        <w:t>6.5 Create a model which predicts various measures of success in the NBA based on NCAA DI statistics</w:t>
+      </w:r>
+    </w:p>
+    <w:p/>
+    <w:p>
+      <w:pPr>
+        <w:pStyle w:val="Heading1"/>
+      </w:pPr>
+      <w:r>
+        <w:t>7. Design for NCAA</w:t>
+      </w:r>
+    </w:p>
+    <w:p>
+      <w:pPr>
+        <w:pStyle w:val="Heading1"/>
+        <w:rPr>
+          <w:i/>
+        </w:rPr>
+      </w:pPr>
+      <w:r>
+        <w:rPr>
+          <w:i/>
+        </w:rPr>
+        <w:t>Jake</w:t>
+      </w:r>
+    </w:p>
+    <w:p>
+      <w:r>
+        <w:t>8.5 Create a model which predicts various measures of NBA success based on NCAA DI statistics</w:t>
+      </w:r>
+    </w:p>
+    <w:p>
+      <w:pPr>
+        <w:pStyle w:val="Heading1"/>
+      </w:pPr>
+      <w:r>
+        <w:t>8. Results for NCAA</w:t>
+      </w:r>
+    </w:p>
+    <w:p>
+      <w:pPr>
+        <w:pStyle w:val="Heading1"/>
+        <w:rPr>
+          <w:i/>
+        </w:rPr>
+      </w:pPr>
+      <w:r>
+        <w:rPr>
+          <w:i/>
+        </w:rPr>
+        <w:t>Mike</w:t>
+      </w:r>
+    </w:p>
+    <w:p>
+      <w:pPr>
+        <w:pStyle w:val="Heading1"/>
+      </w:pPr>
+      <w:r>
+        <w:t>9. Discussion and Future Work</w:t>
+      </w:r>
+    </w:p>
+    <w:p>
+      <w:pPr>
+        <w:pStyle w:val="Heading1"/>
+        <w:rPr>
+          <w:i/>
+        </w:rPr>
+      </w:pPr>
+      <w:r>
+        <w:rPr>
+          <w:i/>
+        </w:rPr>
+        <w:t>Mike</w:t>
+      </w:r>
+    </w:p>
+    <w:p>
+      <w:pPr>
+        <w:pStyle w:val="Heading1"/>
+      </w:pPr>
+    </w:p>
+    <w:p>
+      <w:pPr>
+        <w:pStyle w:val="Heading1"/>
+      </w:pPr>
+    </w:p>
+    <w:p>
+      <w:pPr>
+        <w:pStyle w:val="Heading1"/>
+      </w:pPr>
+    </w:p>
+    <w:p>
+      <w:pPr>
+        <w:pStyle w:val="Heading1"/>
+      </w:pPr>
+    </w:p>
+    <w:p>
+      <w:pPr>
+        <w:pStyle w:val="Heading1"/>
+      </w:pPr>
+    </w:p>
+    <w:p>
+      <w:pPr>
+        <w:pStyle w:val="Heading1"/>
+      </w:pPr>
     </w:p>
     <w:p>
       <w:pPr>
@@ -499,55 +680,8 @@
           <w:sz w:val="24"/>
           <w:szCs w:val="24"/>
         </w:rPr>
-        <w:lastRenderedPageBreak/>
         <w:t>4.2 Experiment design</w:t>
       </w:r>
-    </w:p>
-    <w:p>
-      <w:pPr>
-        <w:pStyle w:val="Heading1"/>
-        <w:rPr>
-          <w:b w:val="0"/>
-          <w:sz w:val="24"/>
-          <w:szCs w:val="24"/>
-        </w:rPr>
-      </w:pPr>
-      <w:r>
-        <w:rPr>
-          <w:b w:val="0"/>
-          <w:sz w:val="24"/>
-          <w:szCs w:val="24"/>
-        </w:rPr>
-        <w:t>4.3 Sourcing college data</w:t>
-      </w:r>
-    </w:p>
-    <w:p>
-      <w:pPr>
-        <w:pStyle w:val="Heading1"/>
-        <w:rPr>
-          <w:b w:val="0"/>
-          <w:sz w:val="24"/>
-          <w:szCs w:val="24"/>
-        </w:rPr>
-      </w:pPr>
-      <w:r>
-        <w:rPr>
-          <w:b w:val="0"/>
-          <w:sz w:val="24"/>
-          <w:szCs w:val="24"/>
-        </w:rPr>
-        <w:t>4.4 Experiment design</w:t>
-      </w:r>
-    </w:p>
-    <w:p>
-      <w:pPr>
-        <w:pStyle w:val="Heading1"/>
-        <w:rPr>
-          <w:b w:val="0"/>
-          <w:sz w:val="24"/>
-          <w:szCs w:val="24"/>
-        </w:rPr>
-      </w:pPr>
     </w:p>
     <w:p>
       <w:pPr>
@@ -697,7 +831,7 @@
             <wp:cNvGraphicFramePr/>
             <a:graphic xmlns:a="http://schemas.openxmlformats.org/drawingml/2006/main">
               <a:graphicData uri="http://schemas.openxmlformats.org/drawingml/2006/chart">
-                <c:chart xmlns:c="http://schemas.openxmlformats.org/drawingml/2006/chart" xmlns:r="http://schemas.openxmlformats.org/officeDocument/2006/relationships" r:id="rId4"/>
+                <c:chart xmlns:c="http://schemas.openxmlformats.org/drawingml/2006/chart" xmlns:r="http://schemas.openxmlformats.org/officeDocument/2006/relationships" r:id="rId5"/>
               </a:graphicData>
             </a:graphic>
             <wp14:sizeRelH relativeFrom="margin">
@@ -795,7 +929,7 @@
             <wp:cNvGraphicFramePr/>
             <a:graphic xmlns:a="http://schemas.openxmlformats.org/drawingml/2006/main">
               <a:graphicData uri="http://schemas.openxmlformats.org/drawingml/2006/chart">
-                <c:chart xmlns:c="http://schemas.openxmlformats.org/drawingml/2006/chart" xmlns:r="http://schemas.openxmlformats.org/officeDocument/2006/relationships" r:id="rId5"/>
+                <c:chart xmlns:c="http://schemas.openxmlformats.org/drawingml/2006/chart" xmlns:r="http://schemas.openxmlformats.org/officeDocument/2006/relationships" r:id="rId6"/>
               </a:graphicData>
             </a:graphic>
             <wp14:sizeRelH relativeFrom="margin">
@@ -870,7 +1004,7 @@
             <wp:cNvGraphicFramePr/>
             <a:graphic xmlns:a="http://schemas.openxmlformats.org/drawingml/2006/main">
               <a:graphicData uri="http://schemas.openxmlformats.org/drawingml/2006/chart">
-                <c:chart xmlns:c="http://schemas.openxmlformats.org/drawingml/2006/chart" xmlns:r="http://schemas.openxmlformats.org/officeDocument/2006/relationships" r:id="rId6"/>
+                <c:chart xmlns:c="http://schemas.openxmlformats.org/drawingml/2006/chart" xmlns:r="http://schemas.openxmlformats.org/officeDocument/2006/relationships" r:id="rId7"/>
               </a:graphicData>
             </a:graphic>
             <wp14:sizeRelH relativeFrom="margin">
@@ -936,12 +1070,6 @@
         <w:gridCol w:w="1467"/>
       </w:tblGrid>
       <w:tr>
-        <w:tblPrEx>
-          <w:tblCellMar>
-            <w:top w:w="0" w:type="dxa"/>
-            <w:bottom w:w="0" w:type="dxa"/>
-          </w:tblCellMar>
-        </w:tblPrEx>
         <w:trPr>
           <w:trHeight w:val="290"/>
         </w:trPr>
@@ -1005,34 +1133,12 @@
                 <w:color w:val="000000"/>
                 <w:lang w:eastAsia="en-US"/>
               </w:rPr>
-              <w:t xml:space="preserve">Mean </w:t>
-            </w:r>
-            <w:r>
-              <w:rPr>
-                <w:rFonts w:ascii="Calibri" w:eastAsiaTheme="minorHAnsi" w:hAnsi="Calibri" w:cs="Calibri"/>
-                <w:color w:val="000000"/>
-                <w:lang w:eastAsia="en-US"/>
-              </w:rPr>
-              <w:t xml:space="preserve">Abs </w:t>
-            </w:r>
-            <w:r>
-              <w:rPr>
-                <w:rFonts w:ascii="Calibri" w:eastAsiaTheme="minorHAnsi" w:hAnsi="Calibri" w:cs="Calibri"/>
-                <w:color w:val="000000"/>
-                <w:lang w:eastAsia="en-US"/>
-              </w:rPr>
-              <w:t>Error</w:t>
+              <w:t>Mean Abs Error</w:t>
             </w:r>
           </w:p>
         </w:tc>
       </w:tr>
       <w:tr>
-        <w:tblPrEx>
-          <w:tblCellMar>
-            <w:top w:w="0" w:type="dxa"/>
-            <w:bottom w:w="0" w:type="dxa"/>
-          </w:tblCellMar>
-        </w:tblPrEx>
         <w:trPr>
           <w:trHeight w:val="290"/>
         </w:trPr>
@@ -1104,12 +1210,6 @@
         </w:tc>
       </w:tr>
       <w:tr>
-        <w:tblPrEx>
-          <w:tblCellMar>
-            <w:top w:w="0" w:type="dxa"/>
-            <w:bottom w:w="0" w:type="dxa"/>
-          </w:tblCellMar>
-        </w:tblPrEx>
         <w:trPr>
           <w:trHeight w:val="290"/>
         </w:trPr>
@@ -1181,12 +1281,6 @@
         </w:tc>
       </w:tr>
       <w:tr>
-        <w:tblPrEx>
-          <w:tblCellMar>
-            <w:top w:w="0" w:type="dxa"/>
-            <w:bottom w:w="0" w:type="dxa"/>
-          </w:tblCellMar>
-        </w:tblPrEx>
         <w:trPr>
           <w:trHeight w:val="290"/>
         </w:trPr>
@@ -1258,12 +1352,6 @@
         </w:tc>
       </w:tr>
       <w:tr>
-        <w:tblPrEx>
-          <w:tblCellMar>
-            <w:top w:w="0" w:type="dxa"/>
-            <w:bottom w:w="0" w:type="dxa"/>
-          </w:tblCellMar>
-        </w:tblPrEx>
         <w:trPr>
           <w:trHeight w:val="290"/>
         </w:trPr>
@@ -1335,12 +1423,6 @@
         </w:tc>
       </w:tr>
       <w:tr>
-        <w:tblPrEx>
-          <w:tblCellMar>
-            <w:top w:w="0" w:type="dxa"/>
-            <w:bottom w:w="0" w:type="dxa"/>
-          </w:tblCellMar>
-        </w:tblPrEx>
         <w:trPr>
           <w:trHeight w:val="290"/>
         </w:trPr>
@@ -1412,12 +1494,6 @@
         </w:tc>
       </w:tr>
       <w:tr>
-        <w:tblPrEx>
-          <w:tblCellMar>
-            <w:top w:w="0" w:type="dxa"/>
-            <w:bottom w:w="0" w:type="dxa"/>
-          </w:tblCellMar>
-        </w:tblPrEx>
         <w:trPr>
           <w:trHeight w:val="290"/>
         </w:trPr>
@@ -1489,12 +1565,6 @@
         </w:tc>
       </w:tr>
       <w:tr>
-        <w:tblPrEx>
-          <w:tblCellMar>
-            <w:top w:w="0" w:type="dxa"/>
-            <w:bottom w:w="0" w:type="dxa"/>
-          </w:tblCellMar>
-        </w:tblPrEx>
         <w:trPr>
           <w:trHeight w:val="290"/>
         </w:trPr>
@@ -1566,12 +1636,6 @@
         </w:tc>
       </w:tr>
       <w:tr>
-        <w:tblPrEx>
-          <w:tblCellMar>
-            <w:top w:w="0" w:type="dxa"/>
-            <w:bottom w:w="0" w:type="dxa"/>
-          </w:tblCellMar>
-        </w:tblPrEx>
         <w:trPr>
           <w:trHeight w:val="290"/>
         </w:trPr>
@@ -6267,7 +6331,7 @@
             <wp:cNvGraphicFramePr/>
             <a:graphic xmlns:a="http://schemas.openxmlformats.org/drawingml/2006/main">
               <a:graphicData uri="http://schemas.openxmlformats.org/drawingml/2006/chart">
-                <c:chart xmlns:c="http://schemas.openxmlformats.org/drawingml/2006/chart" xmlns:r="http://schemas.openxmlformats.org/officeDocument/2006/relationships" r:id="rId7"/>
+                <c:chart xmlns:c="http://schemas.openxmlformats.org/drawingml/2006/chart" xmlns:r="http://schemas.openxmlformats.org/officeDocument/2006/relationships" r:id="rId8"/>
               </a:graphicData>
             </a:graphic>
             <wp14:sizeRelH relativeFrom="margin">
@@ -6332,7 +6396,7 @@
             <wp:cNvGraphicFramePr/>
             <a:graphic xmlns:a="http://schemas.openxmlformats.org/drawingml/2006/main">
               <a:graphicData uri="http://schemas.openxmlformats.org/drawingml/2006/chart">
-                <c:chart xmlns:c="http://schemas.openxmlformats.org/drawingml/2006/chart" xmlns:r="http://schemas.openxmlformats.org/officeDocument/2006/relationships" r:id="rId8"/>
+                <c:chart xmlns:c="http://schemas.openxmlformats.org/drawingml/2006/chart" xmlns:r="http://schemas.openxmlformats.org/officeDocument/2006/relationships" r:id="rId9"/>
               </a:graphicData>
             </a:graphic>
             <wp14:sizeRelH relativeFrom="margin">
@@ -6359,14 +6423,15 @@
     <w:p/>
     <w:p/>
     <w:p/>
+    <w:p/>
+    <w:p/>
     <w:p>
       <w:r>
         <w:rPr>
           <w:noProof/>
         </w:rPr>
-        <w:lastRenderedPageBreak/>
         <w:drawing>
-          <wp:anchor distT="0" distB="0" distL="114300" distR="114300" simplePos="0" relativeHeight="251663360" behindDoc="1" locked="0" layoutInCell="1" allowOverlap="1" wp14:anchorId="64E4C72D" wp14:editId="7C95D2BE">
+          <wp:anchor distT="0" distB="0" distL="114300" distR="114300" simplePos="0" relativeHeight="251663360" behindDoc="1" locked="0" layoutInCell="1" allowOverlap="1" wp14:anchorId="64E4C72D" wp14:editId="79ED4F34">
             <wp:simplePos x="0" y="0"/>
             <wp:positionH relativeFrom="margin">
               <wp:align>center</wp:align>
@@ -6395,7 +6460,7 @@
             <wp:cNvGraphicFramePr/>
             <a:graphic xmlns:a="http://schemas.openxmlformats.org/drawingml/2006/main">
               <a:graphicData uri="http://schemas.openxmlformats.org/drawingml/2006/chart">
-                <c:chart xmlns:c="http://schemas.openxmlformats.org/drawingml/2006/chart" xmlns:r="http://schemas.openxmlformats.org/officeDocument/2006/relationships" r:id="rId9"/>
+                <c:chart xmlns:c="http://schemas.openxmlformats.org/drawingml/2006/chart" xmlns:r="http://schemas.openxmlformats.org/officeDocument/2006/relationships" r:id="rId10"/>
               </a:graphicData>
             </a:graphic>
             <wp14:sizeRelH relativeFrom="margin">
@@ -6408,15 +6473,7 @@
         </w:drawing>
       </w:r>
     </w:p>
-    <w:p>
-      <w:r>
-        <w:t>5.5 Create a model which predicts various measures of NBA success based on NCAA DI statistics</w:t>
-      </w:r>
-    </w:p>
-    <w:p>
-      <w:bookmarkStart w:id="0" w:name="_GoBack"/>
-      <w:bookmarkEnd w:id="0"/>
-    </w:p>
+    <w:p/>
     <w:sectPr>
       <w:pgSz w:w="12240" w:h="15840"/>
       <w:pgMar w:top="1440" w:right="1440" w:bottom="1440" w:left="1440" w:header="720" w:footer="720" w:gutter="0"/>
@@ -10398,7 +10455,7 @@
                   <a:bodyPr/>
                   <a:lstStyle/>
                   <a:p>
-                    <a:fld id="{1866781E-6021-4DBF-83BA-688C982E55C1}" type="CELLRANGE">
+                    <a:fld id="{7318AE0D-827E-4B88-BCA8-9ED94A29CC4B}" type="CELLRANGE">
                       <a:rPr lang="en-US"/>
                       <a:pPr/>
                       <a:t>[CELLRANGE]</a:t>
@@ -10432,7 +10489,7 @@
                   <a:bodyPr/>
                   <a:lstStyle/>
                   <a:p>
-                    <a:fld id="{266168DC-0B97-4426-B719-F3A3713C2E2B}" type="CELLRANGE">
+                    <a:fld id="{4776BA9D-51E3-4DC1-98FB-26B2A8FA2F2F}" type="CELLRANGE">
                       <a:rPr lang="en-US"/>
                       <a:pPr/>
                       <a:t>[CELLRANGE]</a:t>
@@ -10466,7 +10523,7 @@
                   <a:bodyPr/>
                   <a:lstStyle/>
                   <a:p>
-                    <a:fld id="{05F1D3E3-44BF-4B23-AA71-0840A1DAFCC9}" type="CELLRANGE">
+                    <a:fld id="{75DB914A-B990-4D4F-954C-3E55517F14AB}" type="CELLRANGE">
                       <a:rPr lang="en-US"/>
                       <a:pPr/>
                       <a:t>[CELLRANGE]</a:t>
@@ -10500,7 +10557,7 @@
                   <a:bodyPr/>
                   <a:lstStyle/>
                   <a:p>
-                    <a:fld id="{091AEDC5-540E-4536-AC80-3B8EE2E529BA}" type="CELLRANGE">
+                    <a:fld id="{5E6AF522-8105-40C1-BD51-E62414F4D541}" type="CELLRANGE">
                       <a:rPr lang="en-US"/>
                       <a:pPr/>
                       <a:t>[CELLRANGE]</a:t>
@@ -10534,7 +10591,7 @@
                   <a:bodyPr/>
                   <a:lstStyle/>
                   <a:p>
-                    <a:fld id="{D3EF9493-B470-492E-B2A2-B42A608CE86D}" type="CELLRANGE">
+                    <a:fld id="{3140896A-2F2E-481C-9697-FE92F764622F}" type="CELLRANGE">
                       <a:rPr lang="en-US"/>
                       <a:pPr/>
                       <a:t>[CELLRANGE]</a:t>
@@ -10568,7 +10625,7 @@
                   <a:bodyPr/>
                   <a:lstStyle/>
                   <a:p>
-                    <a:fld id="{ADCC1476-EF94-4D07-BD30-8B605453ACAA}" type="CELLRANGE">
+                    <a:fld id="{18C65C42-6144-4555-8594-5F7102E85155}" type="CELLRANGE">
                       <a:rPr lang="en-US"/>
                       <a:pPr/>
                       <a:t>[CELLRANGE]</a:t>
@@ -15626,6 +15683,16 @@
     </c:plotArea>
     <c:legend>
       <c:legendPos val="b"/>
+      <c:layout>
+        <c:manualLayout>
+          <c:xMode val="edge"/>
+          <c:yMode val="edge"/>
+          <c:x val="2.0504666083406238E-2"/>
+          <c:y val="0.94111938710363907"/>
+          <c:w val="0.94787955672207636"/>
+          <c:h val="4.3436597452345481E-2"/>
+        </c:manualLayout>
+      </c:layout>
       <c:overlay val="0"/>
       <c:spPr>
         <a:noFill/>
@@ -20337,4 +20404,16 @@
     </a:ext>
   </a:extLst>
 </a:theme>
+</file>
+
+<file path=customXml/item1.xml><?xml version="1.0" encoding="utf-8"?>
+<b:Sources xmlns:b="http://schemas.openxmlformats.org/officeDocument/2006/bibliography" xmlns="http://schemas.openxmlformats.org/officeDocument/2006/bibliography" SelectedStyle="\APASixthEditionOfficeOnline.xsl" StyleName="APA" Version="6"/>
+</file>
+
+<file path=customXml/itemProps1.xml><?xml version="1.0" encoding="utf-8"?>
+<ds:datastoreItem xmlns:ds="http://schemas.openxmlformats.org/officeDocument/2006/customXml" ds:itemID="{1A196734-6667-4EA7-9B0B-40B25DE6443A}">
+  <ds:schemaRefs>
+    <ds:schemaRef ds:uri="http://schemas.openxmlformats.org/officeDocument/2006/bibliography"/>
+  </ds:schemaRefs>
+</ds:datastoreItem>
 </file>
</xml_diff>

<commit_message>
a few minor fixes and notes
</commit_message>
<xml_diff>
--- a/Plot/NEW_REPORT.docx
+++ b/Plot/NEW_REPORT.docx
@@ -957,11 +957,13 @@
         <w:spacing w:after="0" w:line="240" w:lineRule="auto"/>
         <w:rPr>
           <w:rFonts w:ascii="Times New Roman" w:hAnsi="Times New Roman" w:cs="Times New Roman"/>
+          <w:highlight w:val="yellow"/>
         </w:rPr>
       </w:pPr>
       <w:r>
         <w:rPr>
           <w:rFonts w:ascii="Times New Roman" w:hAnsi="Times New Roman" w:cs="Times New Roman"/>
+          <w:highlight w:val="yellow"/>
         </w:rPr>
         <w:t>Guard:</w:t>
       </w:r>
@@ -971,6 +973,32 @@
         <w:spacing w:after="0" w:line="240" w:lineRule="auto"/>
         <w:rPr>
           <w:rFonts w:ascii="Times New Roman" w:hAnsi="Times New Roman" w:cs="Times New Roman"/>
+          <w:highlight w:val="yellow"/>
+        </w:rPr>
+      </w:pPr>
+    </w:p>
+    <w:p>
+      <w:pPr>
+        <w:spacing w:after="0" w:line="240" w:lineRule="auto"/>
+        <w:rPr>
+          <w:rFonts w:ascii="Times New Roman" w:hAnsi="Times New Roman" w:cs="Times New Roman"/>
+          <w:highlight w:val="yellow"/>
+        </w:rPr>
+      </w:pPr>
+      <w:r>
+        <w:rPr>
+          <w:rFonts w:ascii="Times New Roman" w:hAnsi="Times New Roman" w:cs="Times New Roman"/>
+          <w:highlight w:val="yellow"/>
+        </w:rPr>
+        <w:t>Forward:</w:t>
+      </w:r>
+    </w:p>
+    <w:p>
+      <w:pPr>
+        <w:spacing w:after="0" w:line="240" w:lineRule="auto"/>
+        <w:rPr>
+          <w:rFonts w:ascii="Times New Roman" w:hAnsi="Times New Roman" w:cs="Times New Roman"/>
+          <w:highlight w:val="yellow"/>
         </w:rPr>
       </w:pPr>
     </w:p>
@@ -984,30 +1012,15 @@
       <w:r>
         <w:rPr>
           <w:rFonts w:ascii="Times New Roman" w:hAnsi="Times New Roman" w:cs="Times New Roman"/>
+          <w:highlight w:val="yellow"/>
         </w:rPr>
-        <w:t>Forward:</w:t>
+        <w:t>Center:</w:t>
       </w:r>
-    </w:p>
-    <w:p>
-      <w:pPr>
-        <w:spacing w:after="0" w:line="240" w:lineRule="auto"/>
-        <w:rPr>
-          <w:rFonts w:ascii="Times New Roman" w:hAnsi="Times New Roman" w:cs="Times New Roman"/>
-        </w:rPr>
-      </w:pPr>
-    </w:p>
-    <w:p>
-      <w:pPr>
-        <w:spacing w:after="0" w:line="240" w:lineRule="auto"/>
-        <w:rPr>
-          <w:rFonts w:ascii="Times New Roman" w:hAnsi="Times New Roman" w:cs="Times New Roman"/>
-        </w:rPr>
-      </w:pPr>
       <w:r>
         <w:rPr>
           <w:rFonts w:ascii="Times New Roman" w:hAnsi="Times New Roman" w:cs="Times New Roman"/>
         </w:rPr>
-        <w:t xml:space="preserve">Center: </w:t>
+        <w:t xml:space="preserve"> </w:t>
       </w:r>
     </w:p>
     <w:p>
@@ -1123,57 +1136,48 @@
     <w:p>
       <w:pPr>
         <w:pStyle w:val="Heading2"/>
+        <w:rPr>
+          <w:sz w:val="40"/>
+        </w:rPr>
       </w:pPr>
       <w:r>
-        <w:t>8</w:t>
+        <w:rPr>
+          <w:sz w:val="40"/>
+        </w:rPr>
+        <w:t>8.1</w:t>
       </w:r>
       <w:r>
-        <w:t>.</w:t>
-      </w:r>
-      <w:r>
-        <w:t>1</w:t>
-      </w:r>
-      <w:r>
-        <w:t xml:space="preserve"> </w:t>
-      </w:r>
-      <w:r>
-        <w:t>Predicting whether an NCAA DI player will play an NBA game</w:t>
+        <w:rPr>
+          <w:sz w:val="40"/>
+        </w:rPr>
+        <w:t xml:space="preserve"> Using all years of NCAA DI players</w:t>
       </w:r>
     </w:p>
     <w:p>
       <w:pPr>
-        <w:spacing w:after="0" w:line="240" w:lineRule="auto"/>
-        <w:rPr>
-          <w:rFonts w:ascii="Times New Roman" w:eastAsia="Times New Roman" w:hAnsi="Times New Roman" w:cs="Times New Roman"/>
-          <w:sz w:val="24"/>
-          <w:szCs w:val="24"/>
-        </w:rPr>
+        <w:pStyle w:val="Heading2"/>
       </w:pPr>
       <w:r>
-        <w:t xml:space="preserve">The linear regression model provided the highest f1 score when </w:t>
+        <w:t>8.</w:t>
+      </w:r>
+      <w:r>
+        <w:t>1.</w:t>
+      </w:r>
+      <w:r>
+        <w:t>1 Predicting whether an NCAA DI player will play an NBA game</w:t>
       </w:r>
     </w:p>
+    <w:p/>
     <w:p>
-      <w:pPr>
-        <w:spacing w:after="0" w:line="240" w:lineRule="auto"/>
-        <w:rPr>
-          <w:rFonts w:ascii="Times New Roman" w:eastAsia="Times New Roman" w:hAnsi="Times New Roman" w:cs="Times New Roman"/>
-          <w:sz w:val="24"/>
-          <w:szCs w:val="24"/>
-        </w:rPr>
-      </w:pPr>
       <w:r>
         <w:rPr>
-          <w:rFonts w:ascii="Times New Roman" w:eastAsia="Times New Roman" w:hAnsi="Times New Roman" w:cs="Times New Roman"/>
           <w:noProof/>
-          <w:sz w:val="24"/>
-          <w:szCs w:val="24"/>
         </w:rPr>
         <w:drawing>
-          <wp:inline distT="0" distB="0" distL="0" distR="0" wp14:anchorId="3E60B43D" wp14:editId="68F65087">
-            <wp:extent cx="5943600" cy="2956560"/>
+          <wp:inline distT="0" distB="0" distL="0" distR="0" wp14:anchorId="63CD3AA2" wp14:editId="750A8500">
+            <wp:extent cx="4558947" cy="1279525"/>
             <wp:effectExtent l="0" t="0" r="0" b="0"/>
-            <wp:docPr id="6" name="Picture 6" descr="A close up of a map&#10;&#10;Description generated with high confidence"/>
+            <wp:docPr id="10" name="Picture 10"/>
             <wp:cNvGraphicFramePr>
               <a:graphicFrameLocks xmlns:a="http://schemas.openxmlformats.org/drawingml/2006/main" noChangeAspect="1"/>
             </wp:cNvGraphicFramePr>
@@ -1181,11 +1185,101 @@
               <a:graphicData uri="http://schemas.openxmlformats.org/drawingml/2006/picture">
                 <pic:pic xmlns:pic="http://schemas.openxmlformats.org/drawingml/2006/picture">
                   <pic:nvPicPr>
-                    <pic:cNvPr id="2" name="ProbabilitiesGraph.png"/>
+                    <pic:cNvPr id="1" name=""/>
                     <pic:cNvPicPr/>
                   </pic:nvPicPr>
                   <pic:blipFill>
-                    <a:blip r:embed="rId6" cstate="print">
+                    <a:blip r:embed="rId6"/>
+                    <a:stretch>
+                      <a:fillRect/>
+                    </a:stretch>
+                  </pic:blipFill>
+                  <pic:spPr>
+                    <a:xfrm>
+                      <a:off x="0" y="0"/>
+                      <a:ext cx="4618868" cy="1296342"/>
+                    </a:xfrm>
+                    <a:prstGeom prst="rect">
+                      <a:avLst/>
+                    </a:prstGeom>
+                  </pic:spPr>
+                </pic:pic>
+              </a:graphicData>
+            </a:graphic>
+          </wp:inline>
+        </w:drawing>
+      </w:r>
+    </w:p>
+    <w:p>
+      <w:r>
+        <w:t>53 Misses</w:t>
+      </w:r>
+    </w:p>
+    <w:p>
+      <w:r>
+        <w:t xml:space="preserve">13 </w:t>
+      </w:r>
+      <w:r>
+        <w:t>False Positives</w:t>
+      </w:r>
+    </w:p>
+    <w:p>
+      <w:r>
+        <w:t>40 False Negatives</w:t>
+      </w:r>
+    </w:p>
+    <w:p>
+      <w:r>
+        <w:t xml:space="preserve">7 ended up playing in the NBA after dataset was collected, 4 are in the G League and the last 2 returned to college expected to be drafted this year ( Juwan </w:t>
+      </w:r>
+      <w:r>
+        <w:t>M</w:t>
+      </w:r>
+      <w:r>
+        <w:t xml:space="preserve">organ, </w:t>
+      </w:r>
+      <w:proofErr w:type="spellStart"/>
+      <w:r>
+        <w:t>J</w:t>
+      </w:r>
+      <w:r>
+        <w:t>ontay</w:t>
+      </w:r>
+      <w:proofErr w:type="spellEnd"/>
+      <w:r>
+        <w:t xml:space="preserve"> </w:t>
+      </w:r>
+      <w:r>
+        <w:t>P</w:t>
+      </w:r>
+      <w:bookmarkStart w:id="0" w:name="_GoBack"/>
+      <w:bookmarkEnd w:id="0"/>
+      <w:r>
+        <w:t>orter)</w:t>
+      </w:r>
+    </w:p>
+    <w:p>
+      <w:r>
+        <w:rPr>
+          <w:noProof/>
+        </w:rPr>
+        <w:drawing>
+          <wp:inline distT="0" distB="0" distL="0" distR="0" wp14:anchorId="0783E0E1" wp14:editId="48CE7CA2">
+            <wp:extent cx="5943600" cy="3125470"/>
+            <wp:effectExtent l="0" t="0" r="0" b="0"/>
+            <wp:docPr id="21" name="Picture 21" descr="A close up of a map&#10;&#10;Description generated with very high confidence"/>
+            <wp:cNvGraphicFramePr>
+              <a:graphicFrameLocks xmlns:a="http://schemas.openxmlformats.org/drawingml/2006/main" noChangeAspect="1"/>
+            </wp:cNvGraphicFramePr>
+            <a:graphic xmlns:a="http://schemas.openxmlformats.org/drawingml/2006/main">
+              <a:graphicData uri="http://schemas.openxmlformats.org/drawingml/2006/picture">
+                <pic:pic xmlns:pic="http://schemas.openxmlformats.org/drawingml/2006/picture">
+                  <pic:nvPicPr>
+                    <pic:cNvPr id="21" name="madeNBA_all.xlsx.png"/>
+                    <pic:cNvPicPr/>
+                  </pic:nvPicPr>
+                  <pic:blipFill>
+                    <a:blip r:embed="rId7" cstate="print">
                       <a:extLst>
                         <a:ext uri="{28A0092B-C50C-407E-A947-70E740481C1C}">
                           <a14:useLocalDpi xmlns:a14="http://schemas.microsoft.com/office/drawing/2010/main" val="0"/>
@@ -1199,7 +1293,143 @@
                   <pic:spPr>
                     <a:xfrm>
                       <a:off x="0" y="0"/>
-                      <a:ext cx="5943600" cy="2956560"/>
+                      <a:ext cx="5943600" cy="3125470"/>
+                    </a:xfrm>
+                    <a:prstGeom prst="rect">
+                      <a:avLst/>
+                    </a:prstGeom>
+                  </pic:spPr>
+                </pic:pic>
+              </a:graphicData>
+            </a:graphic>
+          </wp:inline>
+        </w:drawing>
+      </w:r>
+    </w:p>
+    <w:p/>
+    <w:p>
+      <w:pPr>
+        <w:pStyle w:val="Heading2"/>
+      </w:pPr>
+      <w:r>
+        <w:lastRenderedPageBreak/>
+        <w:t>8.</w:t>
+      </w:r>
+      <w:r>
+        <w:t>1.</w:t>
+      </w:r>
+      <w:r>
+        <w:t>2 Predicting which 2018 NCAA DI players would play an NBA game</w:t>
+      </w:r>
+    </w:p>
+    <w:p>
+      <w:pPr>
+        <w:pStyle w:val="Heading2"/>
+      </w:pPr>
+      <w:r>
+        <w:t>8.</w:t>
+      </w:r>
+      <w:r>
+        <w:t>1.</w:t>
+      </w:r>
+      <w:r>
+        <w:t xml:space="preserve">3 Predicting whether an NCAA DI player will </w:t>
+      </w:r>
+      <w:r>
+        <w:t>be drafted</w:t>
+      </w:r>
+    </w:p>
+    <w:p>
+      <w:r>
+        <w:rPr>
+          <w:noProof/>
+        </w:rPr>
+        <w:drawing>
+          <wp:inline distT="0" distB="0" distL="0" distR="0" wp14:anchorId="239BD9BA" wp14:editId="2CFC89C4">
+            <wp:extent cx="4541520" cy="1334800"/>
+            <wp:effectExtent l="0" t="0" r="0" b="0"/>
+            <wp:docPr id="11" name="Picture 11"/>
+            <wp:cNvGraphicFramePr>
+              <a:graphicFrameLocks xmlns:a="http://schemas.openxmlformats.org/drawingml/2006/main" noChangeAspect="1"/>
+            </wp:cNvGraphicFramePr>
+            <a:graphic xmlns:a="http://schemas.openxmlformats.org/drawingml/2006/main">
+              <a:graphicData uri="http://schemas.openxmlformats.org/drawingml/2006/picture">
+                <pic:pic xmlns:pic="http://schemas.openxmlformats.org/drawingml/2006/picture">
+                  <pic:nvPicPr>
+                    <pic:cNvPr id="1" name=""/>
+                    <pic:cNvPicPr/>
+                  </pic:nvPicPr>
+                  <pic:blipFill>
+                    <a:blip r:embed="rId8"/>
+                    <a:stretch>
+                      <a:fillRect/>
+                    </a:stretch>
+                  </pic:blipFill>
+                  <pic:spPr>
+                    <a:xfrm>
+                      <a:off x="0" y="0"/>
+                      <a:ext cx="4844391" cy="1423817"/>
+                    </a:xfrm>
+                    <a:prstGeom prst="rect">
+                      <a:avLst/>
+                    </a:prstGeom>
+                  </pic:spPr>
+                </pic:pic>
+              </a:graphicData>
+            </a:graphic>
+          </wp:inline>
+        </w:drawing>
+      </w:r>
+    </w:p>
+    <w:p>
+      <w:r>
+        <w:t>40 misses</w:t>
+      </w:r>
+    </w:p>
+    <w:p>
+      <w:r>
+        <w:t>11 False Positive</w:t>
+      </w:r>
+    </w:p>
+    <w:p>
+      <w:r>
+        <w:t>29 False Negatives</w:t>
+      </w:r>
+      <w:r>
+        <w:rPr>
+          <w:noProof/>
+        </w:rPr>
+        <w:drawing>
+          <wp:inline distT="0" distB="0" distL="0" distR="0" wp14:anchorId="6330ACFE" wp14:editId="3E7212C5">
+            <wp:extent cx="5943600" cy="3154045"/>
+            <wp:effectExtent l="0" t="0" r="0" b="8255"/>
+            <wp:docPr id="23" name="Picture 23" descr="A close up of a map&#10;&#10;Description generated with very high confidence"/>
+            <wp:cNvGraphicFramePr>
+              <a:graphicFrameLocks xmlns:a="http://schemas.openxmlformats.org/drawingml/2006/main" noChangeAspect="1"/>
+            </wp:cNvGraphicFramePr>
+            <a:graphic xmlns:a="http://schemas.openxmlformats.org/drawingml/2006/main">
+              <a:graphicData uri="http://schemas.openxmlformats.org/drawingml/2006/picture">
+                <pic:pic xmlns:pic="http://schemas.openxmlformats.org/drawingml/2006/picture">
+                  <pic:nvPicPr>
+                    <pic:cNvPr id="23" name="wasDrafted_all.xlsx.png"/>
+                    <pic:cNvPicPr/>
+                  </pic:nvPicPr>
+                  <pic:blipFill>
+                    <a:blip r:embed="rId9" cstate="print">
+                      <a:extLst>
+                        <a:ext uri="{28A0092B-C50C-407E-A947-70E740481C1C}">
+                          <a14:useLocalDpi xmlns:a14="http://schemas.microsoft.com/office/drawing/2010/main" val="0"/>
+                        </a:ext>
+                      </a:extLst>
+                    </a:blip>
+                    <a:stretch>
+                      <a:fillRect/>
+                    </a:stretch>
+                  </pic:blipFill>
+                  <pic:spPr>
+                    <a:xfrm>
+                      <a:off x="0" y="0"/>
+                      <a:ext cx="5943600" cy="3154045"/>
                     </a:xfrm>
                     <a:prstGeom prst="rect">
                       <a:avLst/>
@@ -1220,13 +1450,101 @@
         <w:t>8.</w:t>
       </w:r>
       <w:r>
-        <w:t>2</w:t>
+        <w:t>1.</w:t>
       </w:r>
       <w:r>
-        <w:t xml:space="preserve"> Predicting wh</w:t>
+        <w:t>4 Predicting whether an NCAA DI player will be a lottery pick</w:t>
       </w:r>
+    </w:p>
+    <w:p>
       <w:r>
-        <w:t>ich 2018 NCAA DI players would play an NBA game</w:t>
+        <w:rPr>
+          <w:noProof/>
+        </w:rPr>
+        <w:drawing>
+          <wp:inline distT="0" distB="0" distL="0" distR="0" wp14:anchorId="35B6A48E" wp14:editId="2C443CA1">
+            <wp:extent cx="4274820" cy="1197041"/>
+            <wp:effectExtent l="0" t="0" r="0" b="3175"/>
+            <wp:docPr id="12" name="Picture 12"/>
+            <wp:cNvGraphicFramePr>
+              <a:graphicFrameLocks xmlns:a="http://schemas.openxmlformats.org/drawingml/2006/main" noChangeAspect="1"/>
+            </wp:cNvGraphicFramePr>
+            <a:graphic xmlns:a="http://schemas.openxmlformats.org/drawingml/2006/main">
+              <a:graphicData uri="http://schemas.openxmlformats.org/drawingml/2006/picture">
+                <pic:pic xmlns:pic="http://schemas.openxmlformats.org/drawingml/2006/picture">
+                  <pic:nvPicPr>
+                    <pic:cNvPr id="1" name=""/>
+                    <pic:cNvPicPr/>
+                  </pic:nvPicPr>
+                  <pic:blipFill>
+                    <a:blip r:embed="rId10"/>
+                    <a:stretch>
+                      <a:fillRect/>
+                    </a:stretch>
+                  </pic:blipFill>
+                  <pic:spPr>
+                    <a:xfrm>
+                      <a:off x="0" y="0"/>
+                      <a:ext cx="4319858" cy="1209653"/>
+                    </a:xfrm>
+                    <a:prstGeom prst="rect">
+                      <a:avLst/>
+                    </a:prstGeom>
+                  </pic:spPr>
+                </pic:pic>
+              </a:graphicData>
+            </a:graphic>
+          </wp:inline>
+        </w:drawing>
+      </w:r>
+    </w:p>
+    <w:p>
+      <w:r>
+        <w:rPr>
+          <w:noProof/>
+        </w:rPr>
+        <w:lastRenderedPageBreak/>
+        <w:drawing>
+          <wp:inline distT="0" distB="0" distL="0" distR="0" wp14:anchorId="5818454B" wp14:editId="6564C91E">
+            <wp:extent cx="5943600" cy="3163570"/>
+            <wp:effectExtent l="0" t="0" r="0" b="0"/>
+            <wp:docPr id="20" name="Picture 20" descr="A close up of a map&#10;&#10;Description generated with very high confidence"/>
+            <wp:cNvGraphicFramePr>
+              <a:graphicFrameLocks xmlns:a="http://schemas.openxmlformats.org/drawingml/2006/main" noChangeAspect="1"/>
+            </wp:cNvGraphicFramePr>
+            <a:graphic xmlns:a="http://schemas.openxmlformats.org/drawingml/2006/main">
+              <a:graphicData uri="http://schemas.openxmlformats.org/drawingml/2006/picture">
+                <pic:pic xmlns:pic="http://schemas.openxmlformats.org/drawingml/2006/picture">
+                  <pic:nvPicPr>
+                    <pic:cNvPr id="20" name="lotteryPick_all.xlsx.png"/>
+                    <pic:cNvPicPr/>
+                  </pic:nvPicPr>
+                  <pic:blipFill>
+                    <a:blip r:embed="rId11" cstate="print">
+                      <a:extLst>
+                        <a:ext uri="{28A0092B-C50C-407E-A947-70E740481C1C}">
+                          <a14:useLocalDpi xmlns:a14="http://schemas.microsoft.com/office/drawing/2010/main" val="0"/>
+                        </a:ext>
+                      </a:extLst>
+                    </a:blip>
+                    <a:stretch>
+                      <a:fillRect/>
+                    </a:stretch>
+                  </pic:blipFill>
+                  <pic:spPr>
+                    <a:xfrm>
+                      <a:off x="0" y="0"/>
+                      <a:ext cx="5943600" cy="3163570"/>
+                    </a:xfrm>
+                    <a:prstGeom prst="rect">
+                      <a:avLst/>
+                    </a:prstGeom>
+                  </pic:spPr>
+                </pic:pic>
+              </a:graphicData>
+            </a:graphic>
+          </wp:inline>
+        </w:drawing>
       </w:r>
     </w:p>
     <w:p>
@@ -1237,13 +1555,108 @@
         <w:t>8.</w:t>
       </w:r>
       <w:r>
-        <w:t>3</w:t>
+        <w:t>1.</w:t>
       </w:r>
       <w:r>
-        <w:t xml:space="preserve"> Predicting whether an NCAA DI player will </w:t>
+        <w:t xml:space="preserve">5 Predicting whether an NCAA DI player will be a </w:t>
       </w:r>
+      <w:proofErr w:type="gramStart"/>
       <w:r>
-        <w:t>be drafted</w:t>
+        <w:t>first round</w:t>
+      </w:r>
+      <w:proofErr w:type="gramEnd"/>
+      <w:r>
+        <w:t xml:space="preserve"> pick</w:t>
+      </w:r>
+    </w:p>
+    <w:p>
+      <w:r>
+        <w:rPr>
+          <w:noProof/>
+        </w:rPr>
+        <w:drawing>
+          <wp:inline distT="0" distB="0" distL="0" distR="0" wp14:anchorId="1E2522EB" wp14:editId="17304B1B">
+            <wp:extent cx="4367986" cy="1306195"/>
+            <wp:effectExtent l="0" t="0" r="0" b="8255"/>
+            <wp:docPr id="13" name="Picture 13"/>
+            <wp:cNvGraphicFramePr>
+              <a:graphicFrameLocks xmlns:a="http://schemas.openxmlformats.org/drawingml/2006/main" noChangeAspect="1"/>
+            </wp:cNvGraphicFramePr>
+            <a:graphic xmlns:a="http://schemas.openxmlformats.org/drawingml/2006/main">
+              <a:graphicData uri="http://schemas.openxmlformats.org/drawingml/2006/picture">
+                <pic:pic xmlns:pic="http://schemas.openxmlformats.org/drawingml/2006/picture">
+                  <pic:nvPicPr>
+                    <pic:cNvPr id="1" name=""/>
+                    <pic:cNvPicPr/>
+                  </pic:nvPicPr>
+                  <pic:blipFill>
+                    <a:blip r:embed="rId12"/>
+                    <a:stretch>
+                      <a:fillRect/>
+                    </a:stretch>
+                  </pic:blipFill>
+                  <pic:spPr>
+                    <a:xfrm>
+                      <a:off x="0" y="0"/>
+                      <a:ext cx="4425899" cy="1323513"/>
+                    </a:xfrm>
+                    <a:prstGeom prst="rect">
+                      <a:avLst/>
+                    </a:prstGeom>
+                  </pic:spPr>
+                </pic:pic>
+              </a:graphicData>
+            </a:graphic>
+          </wp:inline>
+        </w:drawing>
+      </w:r>
+    </w:p>
+    <w:p>
+      <w:r>
+        <w:rPr>
+          <w:noProof/>
+        </w:rPr>
+        <w:drawing>
+          <wp:inline distT="0" distB="0" distL="0" distR="0" wp14:anchorId="4E3E30D6" wp14:editId="36E2C908">
+            <wp:extent cx="5943600" cy="3134360"/>
+            <wp:effectExtent l="0" t="0" r="0" b="8890"/>
+            <wp:docPr id="19" name="Picture 19" descr="A screenshot of a map&#10;&#10;Description generated with very high confidence"/>
+            <wp:cNvGraphicFramePr>
+              <a:graphicFrameLocks xmlns:a="http://schemas.openxmlformats.org/drawingml/2006/main" noChangeAspect="1"/>
+            </wp:cNvGraphicFramePr>
+            <a:graphic xmlns:a="http://schemas.openxmlformats.org/drawingml/2006/main">
+              <a:graphicData uri="http://schemas.openxmlformats.org/drawingml/2006/picture">
+                <pic:pic xmlns:pic="http://schemas.openxmlformats.org/drawingml/2006/picture">
+                  <pic:nvPicPr>
+                    <pic:cNvPr id="19" name="firstRound_all.xlsx.png"/>
+                    <pic:cNvPicPr/>
+                  </pic:nvPicPr>
+                  <pic:blipFill>
+                    <a:blip r:embed="rId13" cstate="print">
+                      <a:extLst>
+                        <a:ext uri="{28A0092B-C50C-407E-A947-70E740481C1C}">
+                          <a14:useLocalDpi xmlns:a14="http://schemas.microsoft.com/office/drawing/2010/main" val="0"/>
+                        </a:ext>
+                      </a:extLst>
+                    </a:blip>
+                    <a:stretch>
+                      <a:fillRect/>
+                    </a:stretch>
+                  </pic:blipFill>
+                  <pic:spPr>
+                    <a:xfrm>
+                      <a:off x="0" y="0"/>
+                      <a:ext cx="5943600" cy="3134360"/>
+                    </a:xfrm>
+                    <a:prstGeom prst="rect">
+                      <a:avLst/>
+                    </a:prstGeom>
+                  </pic:spPr>
+                </pic:pic>
+              </a:graphicData>
+            </a:graphic>
+          </wp:inline>
+        </w:drawing>
       </w:r>
     </w:p>
     <w:p>
@@ -1251,16 +1664,147 @@
         <w:pStyle w:val="Heading2"/>
       </w:pPr>
       <w:r>
+        <w:lastRenderedPageBreak/>
         <w:t>8.</w:t>
       </w:r>
       <w:r>
-        <w:t>4</w:t>
+        <w:t>1.</w:t>
       </w:r>
       <w:r>
-        <w:t xml:space="preserve"> Predicting whether an NCAA DI player will </w:t>
+        <w:t xml:space="preserve">6 Predicting whether an NCAA DI player will be a </w:t>
+      </w:r>
+      <w:proofErr w:type="gramStart"/>
+      <w:r>
+        <w:t>second round</w:t>
+      </w:r>
+      <w:proofErr w:type="gramEnd"/>
+      <w:r>
+        <w:t xml:space="preserve"> pick</w:t>
+      </w:r>
+    </w:p>
+    <w:p>
+      <w:r>
+        <w:rPr>
+          <w:noProof/>
+        </w:rPr>
+        <w:drawing>
+          <wp:inline distT="0" distB="0" distL="0" distR="0" wp14:anchorId="7B1DB36E" wp14:editId="008229A0">
+            <wp:extent cx="4463143" cy="1171575"/>
+            <wp:effectExtent l="0" t="0" r="0" b="0"/>
+            <wp:docPr id="14" name="Picture 14"/>
+            <wp:cNvGraphicFramePr>
+              <a:graphicFrameLocks xmlns:a="http://schemas.openxmlformats.org/drawingml/2006/main" noChangeAspect="1"/>
+            </wp:cNvGraphicFramePr>
+            <a:graphic xmlns:a="http://schemas.openxmlformats.org/drawingml/2006/main">
+              <a:graphicData uri="http://schemas.openxmlformats.org/drawingml/2006/picture">
+                <pic:pic xmlns:pic="http://schemas.openxmlformats.org/drawingml/2006/picture">
+                  <pic:nvPicPr>
+                    <pic:cNvPr id="1" name=""/>
+                    <pic:cNvPicPr/>
+                  </pic:nvPicPr>
+                  <pic:blipFill>
+                    <a:blip r:embed="rId14"/>
+                    <a:stretch>
+                      <a:fillRect/>
+                    </a:stretch>
+                  </pic:blipFill>
+                  <pic:spPr>
+                    <a:xfrm>
+                      <a:off x="0" y="0"/>
+                      <a:ext cx="4514089" cy="1184948"/>
+                    </a:xfrm>
+                    <a:prstGeom prst="rect">
+                      <a:avLst/>
+                    </a:prstGeom>
+                  </pic:spPr>
+                </pic:pic>
+              </a:graphicData>
+            </a:graphic>
+          </wp:inline>
+        </w:drawing>
+      </w:r>
+    </w:p>
+    <w:p>
+      <w:r>
+        <w:rPr>
+          <w:noProof/>
+        </w:rPr>
+        <w:drawing>
+          <wp:inline distT="0" distB="0" distL="0" distR="0" wp14:anchorId="55908101" wp14:editId="16288A1E">
+            <wp:extent cx="5943600" cy="3088640"/>
+            <wp:effectExtent l="0" t="0" r="0" b="0"/>
+            <wp:docPr id="22" name="Picture 22" descr="A screenshot of a cell phone&#10;&#10;Description generated with very high confidence"/>
+            <wp:cNvGraphicFramePr>
+              <a:graphicFrameLocks xmlns:a="http://schemas.openxmlformats.org/drawingml/2006/main" noChangeAspect="1"/>
+            </wp:cNvGraphicFramePr>
+            <a:graphic xmlns:a="http://schemas.openxmlformats.org/drawingml/2006/main">
+              <a:graphicData uri="http://schemas.openxmlformats.org/drawingml/2006/picture">
+                <pic:pic xmlns:pic="http://schemas.openxmlformats.org/drawingml/2006/picture">
+                  <pic:nvPicPr>
+                    <pic:cNvPr id="22" name="secondRound_all.xlsx.png"/>
+                    <pic:cNvPicPr/>
+                  </pic:nvPicPr>
+                  <pic:blipFill>
+                    <a:blip r:embed="rId15" cstate="print">
+                      <a:extLst>
+                        <a:ext uri="{28A0092B-C50C-407E-A947-70E740481C1C}">
+                          <a14:useLocalDpi xmlns:a14="http://schemas.microsoft.com/office/drawing/2010/main" val="0"/>
+                        </a:ext>
+                      </a:extLst>
+                    </a:blip>
+                    <a:stretch>
+                      <a:fillRect/>
+                    </a:stretch>
+                  </pic:blipFill>
+                  <pic:spPr>
+                    <a:xfrm>
+                      <a:off x="0" y="0"/>
+                      <a:ext cx="5943600" cy="3088640"/>
+                    </a:xfrm>
+                    <a:prstGeom prst="rect">
+                      <a:avLst/>
+                    </a:prstGeom>
+                  </pic:spPr>
+                </pic:pic>
+              </a:graphicData>
+            </a:graphic>
+          </wp:inline>
+        </w:drawing>
+      </w:r>
+    </w:p>
+    <w:p/>
+    <w:p>
+      <w:pPr>
+        <w:pStyle w:val="Heading2"/>
+        <w:rPr>
+          <w:sz w:val="40"/>
+        </w:rPr>
+      </w:pPr>
+      <w:r>
+        <w:rPr>
+          <w:sz w:val="40"/>
+        </w:rPr>
+        <w:t>8.</w:t>
       </w:r>
       <w:r>
-        <w:t>be a lottery pick</w:t>
+        <w:rPr>
+          <w:sz w:val="40"/>
+        </w:rPr>
+        <w:t>2 Using only freshmen year seasons</w:t>
+      </w:r>
+    </w:p>
+    <w:p/>
+    <w:p>
+      <w:pPr>
+        <w:pStyle w:val="Heading2"/>
+        <w:rPr>
+          <w:rFonts w:ascii="Times New Roman" w:eastAsia="Times New Roman" w:hAnsi="Times New Roman" w:cs="Times New Roman"/>
+          <w:sz w:val="24"/>
+          <w:szCs w:val="24"/>
+        </w:rPr>
+      </w:pPr>
+      <w:r>
+        <w:t>8.2.1 Predicting whether an NCAA DI player will play an NBA game</w:t>
       </w:r>
     </w:p>
     <w:p>
@@ -1268,13 +1812,34 @@
         <w:pStyle w:val="Heading2"/>
       </w:pPr>
       <w:r>
-        <w:t>8.</w:t>
+        <w:t>8.2.2 Predicting which 2018 NCAA DI players would play an NBA game</w:t>
       </w:r>
+    </w:p>
+    <w:p>
+      <w:pPr>
+        <w:pStyle w:val="Heading2"/>
+      </w:pPr>
       <w:r>
-        <w:t>5</w:t>
+        <w:t>8.2.3 Predicting whether an NCAA DI player will be drafted</w:t>
       </w:r>
+    </w:p>
+    <w:p>
+      <w:pPr>
+        <w:pStyle w:val="Heading2"/>
+      </w:pPr>
       <w:r>
-        <w:t xml:space="preserve"> Predicting whether an NCAA DI player will be a </w:t>
+        <w:t>8.2.4 Predicting whether an NCAA DI player will be a lottery pick</w:t>
+      </w:r>
+    </w:p>
+    <w:p>
+      <w:pPr>
+        <w:pStyle w:val="Heading2"/>
+        <w:rPr>
+          <w:strike/>
+        </w:rPr>
+      </w:pPr>
+      <w:r>
+        <w:t xml:space="preserve">8.2.5 Predicting whether an NCAA DI player will be a </w:t>
       </w:r>
       <w:proofErr w:type="gramStart"/>
       <w:r>
@@ -1288,22 +1853,115 @@
     <w:p>
       <w:pPr>
         <w:pStyle w:val="Heading2"/>
+        <w:rPr>
+          <w:strike/>
+        </w:rPr>
       </w:pPr>
       <w:r>
-        <w:t>8.</w:t>
-      </w:r>
-      <w:r>
-        <w:t>6</w:t>
-      </w:r>
-      <w:r>
-        <w:t xml:space="preserve"> Predicting whether an NCAA DI player will be a </w:t>
+        <w:rPr>
+          <w:strike/>
+        </w:rPr>
+        <w:t xml:space="preserve">8.2.6 Predicting whether an NCAA DI player will be a </w:t>
       </w:r>
       <w:proofErr w:type="gramStart"/>
       <w:r>
-        <w:t>second</w:t>
+        <w:rPr>
+          <w:strike/>
+        </w:rPr>
+        <w:t>second round</w:t>
+      </w:r>
+      <w:proofErr w:type="gramEnd"/>
+      <w:r>
+        <w:rPr>
+          <w:strike/>
+        </w:rPr>
+        <w:t xml:space="preserve"> pick</w:t>
+      </w:r>
+    </w:p>
+    <w:p>
+      <w:pPr>
+        <w:pStyle w:val="Heading2"/>
+        <w:rPr>
+          <w:strike/>
+        </w:rPr>
+      </w:pPr>
+      <w:r>
+        <w:rPr>
+          <w:strike/>
+        </w:rPr>
+        <w:t>8.2.7 Predicting whether an NCAA DI player will be a free agent</w:t>
+      </w:r>
+    </w:p>
+    <w:p/>
+    <w:p>
+      <w:pPr>
+        <w:pStyle w:val="Heading2"/>
+        <w:rPr>
+          <w:sz w:val="40"/>
+        </w:rPr>
+      </w:pPr>
+      <w:r>
+        <w:rPr>
+          <w:sz w:val="40"/>
+        </w:rPr>
+        <w:t>8.1</w:t>
       </w:r>
       <w:r>
-        <w:t xml:space="preserve"> round</w:t>
+        <w:rPr>
+          <w:sz w:val="40"/>
+        </w:rPr>
+        <w:t xml:space="preserve"> Using only a player’s last season</w:t>
+      </w:r>
+    </w:p>
+    <w:p/>
+    <w:p>
+      <w:pPr>
+        <w:pStyle w:val="Heading2"/>
+        <w:rPr>
+          <w:rFonts w:ascii="Times New Roman" w:eastAsia="Times New Roman" w:hAnsi="Times New Roman" w:cs="Times New Roman"/>
+          <w:sz w:val="24"/>
+          <w:szCs w:val="24"/>
+        </w:rPr>
+      </w:pPr>
+      <w:r>
+        <w:lastRenderedPageBreak/>
+        <w:t>8.2.1 Predicting whether an NCAA DI player will play an NBA game</w:t>
+      </w:r>
+    </w:p>
+    <w:p>
+      <w:pPr>
+        <w:pStyle w:val="Heading2"/>
+      </w:pPr>
+      <w:r>
+        <w:t>8.2.2 Predicting which 2018 NCAA DI players would play an NBA game</w:t>
+      </w:r>
+    </w:p>
+    <w:p>
+      <w:pPr>
+        <w:pStyle w:val="Heading2"/>
+      </w:pPr>
+      <w:r>
+        <w:t>8.2.3 Predicting whether an NCAA DI player will be drafted</w:t>
+      </w:r>
+    </w:p>
+    <w:p>
+      <w:pPr>
+        <w:pStyle w:val="Heading2"/>
+      </w:pPr>
+      <w:r>
+        <w:t>8.2.4 Predicting whether an NCAA DI player will be a lottery pick</w:t>
+      </w:r>
+    </w:p>
+    <w:p>
+      <w:pPr>
+        <w:pStyle w:val="Heading2"/>
+      </w:pPr>
+      <w:r>
+        <w:t xml:space="preserve">8.2.5 Predicting whether an NCAA DI player will be a </w:t>
+      </w:r>
+      <w:proofErr w:type="gramStart"/>
+      <w:r>
+        <w:t>first round</w:t>
       </w:r>
       <w:proofErr w:type="gramEnd"/>
       <w:r>
@@ -1313,22 +1971,58 @@
     <w:p>
       <w:pPr>
         <w:pStyle w:val="Heading2"/>
+        <w:rPr>
+          <w:strike/>
+        </w:rPr>
       </w:pPr>
       <w:r>
-        <w:t>8.</w:t>
+        <w:rPr>
+          <w:strike/>
+        </w:rPr>
+        <w:t xml:space="preserve">8.2.6 Predicting whether an NCAA DI player will be a </w:t>
       </w:r>
+      <w:proofErr w:type="gramStart"/>
       <w:r>
-        <w:t>7</w:t>
+        <w:rPr>
+          <w:strike/>
+        </w:rPr>
+        <w:t>second round</w:t>
       </w:r>
+      <w:proofErr w:type="gramEnd"/>
       <w:r>
-        <w:t xml:space="preserve"> Predicting whether an NCAA DI player will </w:t>
+        <w:rPr>
+          <w:strike/>
+        </w:rPr>
+        <w:t xml:space="preserve"> pick</w:t>
       </w:r>
+    </w:p>
+    <w:p>
+      <w:pPr>
+        <w:pStyle w:val="Heading2"/>
+        <w:rPr>
+          <w:strike/>
+        </w:rPr>
+      </w:pPr>
       <w:r>
-        <w:t>be a free agent</w:t>
+        <w:rPr>
+          <w:strike/>
+        </w:rPr>
+        <w:t>8.2.7 Predicting whether an NCAA DI player will be a free agent</w:t>
       </w:r>
     </w:p>
     <w:p/>
     <w:p/>
+    <w:p/>
+    <w:p>
+      <w:pPr>
+        <w:spacing w:after="0" w:line="240" w:lineRule="auto"/>
+        <w:rPr>
+          <w:rFonts w:ascii="Times New Roman" w:eastAsia="Times New Roman" w:hAnsi="Times New Roman" w:cs="Times New Roman"/>
+          <w:sz w:val="24"/>
+          <w:szCs w:val="24"/>
+        </w:rPr>
+      </w:pPr>
+    </w:p>
     <w:p>
       <w:pPr>
         <w:spacing w:after="0" w:line="240" w:lineRule="auto"/>
@@ -1391,22 +2085,8 @@
         <w:pStyle w:val="Heading2"/>
       </w:pPr>
       <w:r>
-        <w:t>9</w:t>
+        <w:t>9.1 Predicting which current (2019) NCAA DI players will play an NBA game</w:t>
       </w:r>
-      <w:r>
-        <w:t>.</w:t>
-      </w:r>
-      <w:r>
-        <w:t>1</w:t>
-      </w:r>
-      <w:r>
-        <w:t xml:space="preserve"> Predicting </w:t>
-      </w:r>
-      <w:r>
-        <w:t>which current (2019) NCAA DI players will play an NBA game</w:t>
-      </w:r>
-      <w:bookmarkStart w:id="0" w:name="_GoBack"/>
-      <w:bookmarkEnd w:id="0"/>
     </w:p>
     <w:p>
       <w:pPr>
@@ -1630,7 +2310,7 @@
             <wp:cNvGraphicFramePr/>
             <a:graphic xmlns:a="http://schemas.openxmlformats.org/drawingml/2006/main">
               <a:graphicData uri="http://schemas.openxmlformats.org/drawingml/2006/chart">
-                <c:chart xmlns:c="http://schemas.openxmlformats.org/drawingml/2006/chart" xmlns:r="http://schemas.openxmlformats.org/officeDocument/2006/relationships" r:id="rId7"/>
+                <c:chart xmlns:c="http://schemas.openxmlformats.org/drawingml/2006/chart" xmlns:r="http://schemas.openxmlformats.org/officeDocument/2006/relationships" r:id="rId16"/>
               </a:graphicData>
             </a:graphic>
             <wp14:sizeRelH relativeFrom="margin">
@@ -1728,7 +2408,7 @@
             <wp:cNvGraphicFramePr/>
             <a:graphic xmlns:a="http://schemas.openxmlformats.org/drawingml/2006/main">
               <a:graphicData uri="http://schemas.openxmlformats.org/drawingml/2006/chart">
-                <c:chart xmlns:c="http://schemas.openxmlformats.org/drawingml/2006/chart" xmlns:r="http://schemas.openxmlformats.org/officeDocument/2006/relationships" r:id="rId8"/>
+                <c:chart xmlns:c="http://schemas.openxmlformats.org/drawingml/2006/chart" xmlns:r="http://schemas.openxmlformats.org/officeDocument/2006/relationships" r:id="rId17"/>
               </a:graphicData>
             </a:graphic>
             <wp14:sizeRelH relativeFrom="margin">
@@ -1803,7 +2483,7 @@
             <wp:cNvGraphicFramePr/>
             <a:graphic xmlns:a="http://schemas.openxmlformats.org/drawingml/2006/main">
               <a:graphicData uri="http://schemas.openxmlformats.org/drawingml/2006/chart">
-                <c:chart xmlns:c="http://schemas.openxmlformats.org/drawingml/2006/chart" xmlns:r="http://schemas.openxmlformats.org/officeDocument/2006/relationships" r:id="rId9"/>
+                <c:chart xmlns:c="http://schemas.openxmlformats.org/drawingml/2006/chart" xmlns:r="http://schemas.openxmlformats.org/officeDocument/2006/relationships" r:id="rId18"/>
               </a:graphicData>
             </a:graphic>
             <wp14:sizeRelH relativeFrom="margin">
@@ -7130,7 +7810,7 @@
             <wp:cNvGraphicFramePr/>
             <a:graphic xmlns:a="http://schemas.openxmlformats.org/drawingml/2006/main">
               <a:graphicData uri="http://schemas.openxmlformats.org/drawingml/2006/chart">
-                <c:chart xmlns:c="http://schemas.openxmlformats.org/drawingml/2006/chart" xmlns:r="http://schemas.openxmlformats.org/officeDocument/2006/relationships" r:id="rId10"/>
+                <c:chart xmlns:c="http://schemas.openxmlformats.org/drawingml/2006/chart" xmlns:r="http://schemas.openxmlformats.org/officeDocument/2006/relationships" r:id="rId19"/>
               </a:graphicData>
             </a:graphic>
             <wp14:sizeRelH relativeFrom="margin">
@@ -7195,7 +7875,7 @@
             <wp:cNvGraphicFramePr/>
             <a:graphic xmlns:a="http://schemas.openxmlformats.org/drawingml/2006/main">
               <a:graphicData uri="http://schemas.openxmlformats.org/drawingml/2006/chart">
-                <c:chart xmlns:c="http://schemas.openxmlformats.org/drawingml/2006/chart" xmlns:r="http://schemas.openxmlformats.org/officeDocument/2006/relationships" r:id="rId11"/>
+                <c:chart xmlns:c="http://schemas.openxmlformats.org/drawingml/2006/chart" xmlns:r="http://schemas.openxmlformats.org/officeDocument/2006/relationships" r:id="rId20"/>
               </a:graphicData>
             </a:graphic>
             <wp14:sizeRelH relativeFrom="margin">
@@ -7259,7 +7939,7 @@
             <wp:cNvGraphicFramePr/>
             <a:graphic xmlns:a="http://schemas.openxmlformats.org/drawingml/2006/main">
               <a:graphicData uri="http://schemas.openxmlformats.org/drawingml/2006/chart">
-                <c:chart xmlns:c="http://schemas.openxmlformats.org/drawingml/2006/chart" xmlns:r="http://schemas.openxmlformats.org/officeDocument/2006/relationships" r:id="rId12"/>
+                <c:chart xmlns:c="http://schemas.openxmlformats.org/drawingml/2006/chart" xmlns:r="http://schemas.openxmlformats.org/officeDocument/2006/relationships" r:id="rId21"/>
               </a:graphicData>
             </a:graphic>
             <wp14:sizeRelH relativeFrom="margin">
@@ -7856,6 +8536,25 @@
       <w:lang w:eastAsia="zh-CN"/>
     </w:rPr>
   </w:style>
+  <w:style w:type="table" w:styleId="TableGrid">
+    <w:name w:val="Table Grid"/>
+    <w:basedOn w:val="TableNormal"/>
+    <w:uiPriority w:val="39"/>
+    <w:rsid w:val="00456E18"/>
+    <w:pPr>
+      <w:spacing w:after="0" w:line="240" w:lineRule="auto"/>
+    </w:pPr>
+    <w:tblPr>
+      <w:tblBorders>
+        <w:top w:val="single" w:sz="4" w:space="0" w:color="auto"/>
+        <w:left w:val="single" w:sz="4" w:space="0" w:color="auto"/>
+        <w:bottom w:val="single" w:sz="4" w:space="0" w:color="auto"/>
+        <w:right w:val="single" w:sz="4" w:space="0" w:color="auto"/>
+        <w:insideH w:val="single" w:sz="4" w:space="0" w:color="auto"/>
+        <w:insideV w:val="single" w:sz="4" w:space="0" w:color="auto"/>
+      </w:tblBorders>
+    </w:tblPr>
+  </w:style>
 </w:styles>
 </file>
 
@@ -11254,7 +11953,7 @@
                   <a:bodyPr/>
                   <a:lstStyle/>
                   <a:p>
-                    <a:fld id="{DDF6AB40-8F32-4C3D-9F7E-F83D11F81C61}" type="CELLRANGE">
+                    <a:fld id="{C753CA99-8BE2-4924-9D57-F6A64082364A}" type="CELLRANGE">
                       <a:rPr lang="en-US"/>
                       <a:pPr/>
                       <a:t>[CELLRANGE]</a:t>
@@ -11288,7 +11987,7 @@
                   <a:bodyPr/>
                   <a:lstStyle/>
                   <a:p>
-                    <a:fld id="{B3893400-6B5E-4C67-852C-093DE088D80A}" type="CELLRANGE">
+                    <a:fld id="{A621D02B-0A38-4853-85B7-8A251E540A19}" type="CELLRANGE">
                       <a:rPr lang="en-US"/>
                       <a:pPr/>
                       <a:t>[CELLRANGE]</a:t>
@@ -11322,7 +12021,7 @@
                   <a:bodyPr/>
                   <a:lstStyle/>
                   <a:p>
-                    <a:fld id="{87508A82-C513-4A24-9BC8-641D2D2C9785}" type="CELLRANGE">
+                    <a:fld id="{FE97E93E-C2ED-4E64-AEEF-C6584B9AEC86}" type="CELLRANGE">
                       <a:rPr lang="en-US"/>
                       <a:pPr/>
                       <a:t>[CELLRANGE]</a:t>
@@ -11356,7 +12055,7 @@
                   <a:bodyPr/>
                   <a:lstStyle/>
                   <a:p>
-                    <a:fld id="{2AB95256-081A-4579-BBA2-ECE48569A5D0}" type="CELLRANGE">
+                    <a:fld id="{046DE7C7-4432-47A7-A04F-2EB53350CA6A}" type="CELLRANGE">
                       <a:rPr lang="en-US"/>
                       <a:pPr/>
                       <a:t>[CELLRANGE]</a:t>
@@ -11390,7 +12089,7 @@
                   <a:bodyPr/>
                   <a:lstStyle/>
                   <a:p>
-                    <a:fld id="{F77F75FB-F52B-4579-8154-1879FFF7B278}" type="CELLRANGE">
+                    <a:fld id="{226613BD-F75B-41B2-8E43-F186774A337E}" type="CELLRANGE">
                       <a:rPr lang="en-US"/>
                       <a:pPr/>
                       <a:t>[CELLRANGE]</a:t>
@@ -11424,7 +12123,7 @@
                   <a:bodyPr/>
                   <a:lstStyle/>
                   <a:p>
-                    <a:fld id="{82F5F147-5F74-4976-875B-17BB49DD6702}" type="CELLRANGE">
+                    <a:fld id="{53562B38-1C6E-4DBC-9ACC-74645EE7DD0A}" type="CELLRANGE">
                       <a:rPr lang="en-US"/>
                       <a:pPr/>
                       <a:t>[CELLRANGE]</a:t>
@@ -21210,7 +21909,7 @@
 </file>
 
 <file path=customXml/itemProps1.xml><?xml version="1.0" encoding="utf-8"?>
-<ds:datastoreItem xmlns:ds="http://schemas.openxmlformats.org/officeDocument/2006/customXml" ds:itemID="{469EEBAC-7BFD-4C86-B054-742C95B21868}">
+<ds:datastoreItem xmlns:ds="http://schemas.openxmlformats.org/officeDocument/2006/customXml" ds:itemID="{4B7A9AAA-E3AE-44FA-B0E5-D12D32548C6E}">
   <ds:schemaRefs>
     <ds:schemaRef ds:uri="http://schemas.openxmlformats.org/officeDocument/2006/bibliography"/>
   </ds:schemaRefs>

</xml_diff>

<commit_message>
added possible subsections to the sections assigned to me
</commit_message>
<xml_diff>
--- a/Plot/NEW_REPORT.docx
+++ b/Plot/NEW_REPORT.docx
@@ -496,7 +496,42 @@
     </w:p>
     <w:p>
       <w:pPr>
+        <w:pStyle w:val="Heading2"/>
+      </w:pPr>
+      <w:r>
+        <w:t>4</w:t>
+      </w:r>
+      <w:r>
+        <w:t xml:space="preserve">.1 </w:t>
+      </w:r>
+      <w:r>
+        <w:t>Determining Scope of the Project</w:t>
+      </w:r>
+    </w:p>
+    <w:p>
+      <w:pPr>
+        <w:pStyle w:val="Heading2"/>
+      </w:pPr>
+      <w:r>
+        <w:t>4.2 Collecting the Data</w:t>
+      </w:r>
+    </w:p>
+    <w:p>
+      <w:pPr>
+        <w:pStyle w:val="Heading2"/>
+      </w:pPr>
+      <w:r>
+        <w:t>4.3 Organization and Manipulation of the Data</w:t>
+      </w:r>
+    </w:p>
+    <w:p>
+      <w:pPr>
         <w:pStyle w:val="Heading1"/>
+      </w:pPr>
+    </w:p>
+    <w:p>
+      <w:pPr>
+        <w:pStyle w:val="Heading1"/>
         <w:rPr>
           <w:i/>
         </w:rPr>
@@ -506,20 +541,6 @@
           <w:i/>
         </w:rPr>
         <w:t>Mike</w:t>
-      </w:r>
-    </w:p>
-    <w:p>
-      <w:pPr>
-        <w:pStyle w:val="Heading1"/>
-        <w:rPr>
-          <w:i/>
-        </w:rPr>
-      </w:pPr>
-      <w:r>
-        <w:rPr>
-          <w:i/>
-        </w:rPr>
-        <w:t>Next up!</w:t>
       </w:r>
     </w:p>
     <w:p>
@@ -658,8 +679,6 @@
           <w:szCs w:val="48"/>
         </w:rPr>
       </w:pPr>
-      <w:bookmarkStart w:id="0" w:name="_GoBack"/>
-      <w:bookmarkEnd w:id="0"/>
       <w:r>
         <w:rPr>
           <w:i/>
@@ -3039,6 +3058,24 @@
       <w:r>
         <w:t>10.1 Predicting which current (2019) NCAA DI players will play an NBA game</w:t>
       </w:r>
+    </w:p>
+    <w:p>
+      <w:pPr>
+        <w:pStyle w:val="Heading2"/>
+      </w:pPr>
+      <w:r>
+        <w:t>10.2 Comparing Draft Value Across Professional Sports</w:t>
+      </w:r>
+    </w:p>
+    <w:p>
+      <w:pPr>
+        <w:pStyle w:val="Heading2"/>
+      </w:pPr>
+      <w:r>
+        <w:t>10.3 Considerations for How to Improve Project?</w:t>
+      </w:r>
+      <w:bookmarkStart w:id="0" w:name="_GoBack"/>
+      <w:bookmarkEnd w:id="0"/>
     </w:p>
     <w:p>
       <w:pPr>
@@ -3972,7 +4009,7 @@
 </file>
 
 <file path=customXml/itemProps1.xml><?xml version="1.0" encoding="utf-8"?>
-<ds:datastoreItem xmlns:ds="http://schemas.openxmlformats.org/officeDocument/2006/customXml" ds:itemID="{99AA9B58-C1A6-43A9-A8BD-9A2758279786}">
+<ds:datastoreItem xmlns:ds="http://schemas.openxmlformats.org/officeDocument/2006/customXml" ds:itemID="{D553A00A-143F-491F-95BE-05E03DA29846}">
   <ds:schemaRefs>
     <ds:schemaRef ds:uri="http://schemas.openxmlformats.org/officeDocument/2006/bibliography"/>
   </ds:schemaRefs>

</xml_diff>

<commit_message>
removed swap file and fixed typo
</commit_message>
<xml_diff>
--- a/Plot/NEW_REPORT.docx
+++ b/Plot/NEW_REPORT.docx
@@ -499,13 +499,105 @@
         <w:pStyle w:val="Heading2"/>
       </w:pPr>
       <w:r>
-        <w:t>4</w:t>
-      </w:r>
-      <w:r>
-        <w:t xml:space="preserve">.1 </w:t>
-      </w:r>
-      <w:r>
-        <w:t>Determining Scope of the Project</w:t>
+        <w:t>4.1 Determining Scope of the Project</w:t>
+      </w:r>
+    </w:p>
+    <w:p>
+      <w:r>
+        <w:t>The NBA has had extensive changes to</w:t>
+      </w:r>
+      <w:r>
+        <w:t xml:space="preserve"> </w:t>
+      </w:r>
+      <w:r>
+        <w:t xml:space="preserve">its </w:t>
+      </w:r>
+      <w:proofErr w:type="gramStart"/>
+      <w:r>
+        <w:t>in game</w:t>
+      </w:r>
+      <w:proofErr w:type="gramEnd"/>
+      <w:r>
+        <w:t xml:space="preserve"> rules</w:t>
+      </w:r>
+      <w:r>
+        <w:t>, restrictions on eligibility and size as an association since its creation</w:t>
+      </w:r>
+      <w:r>
+        <w:t xml:space="preserve">. In order to best evaluate a </w:t>
+      </w:r>
+      <w:proofErr w:type="gramStart"/>
+      <w:r>
+        <w:t>modern day</w:t>
+      </w:r>
+      <w:proofErr w:type="gramEnd"/>
+      <w:r>
+        <w:t xml:space="preserve"> player and produce metrics for their value it was imperative to take </w:t>
+      </w:r>
+      <w:r>
+        <w:t>careful</w:t>
+      </w:r>
+      <w:r>
+        <w:t xml:space="preserve"> consideration </w:t>
+      </w:r>
+      <w:r>
+        <w:t xml:space="preserve">with </w:t>
+      </w:r>
+      <w:r>
+        <w:t xml:space="preserve">which time period of the NBA we would include in our dataset. The question being </w:t>
+      </w:r>
+      <w:r>
+        <w:t>“</w:t>
+      </w:r>
+      <w:r>
+        <w:t xml:space="preserve">how far back do you </w:t>
+      </w:r>
+      <w:r>
+        <w:t>look?”</w:t>
+      </w:r>
+      <w:r>
+        <w:t xml:space="preserve"> The </w:t>
+      </w:r>
+      <w:proofErr w:type="gramStart"/>
+      <w:r>
+        <w:t>time period</w:t>
+      </w:r>
+      <w:proofErr w:type="gramEnd"/>
+      <w:r>
+        <w:t xml:space="preserve"> that was decided on was 1990-present day for the following reasons. The first </w:t>
+      </w:r>
+      <w:r>
+        <w:t xml:space="preserve">reason is that </w:t>
+      </w:r>
+      <w:proofErr w:type="gramStart"/>
+      <w:r>
+        <w:t>all of</w:t>
+      </w:r>
+      <w:proofErr w:type="gramEnd"/>
+      <w:r>
+        <w:t xml:space="preserve"> the major modern rules were implemented in a similar way to how they are now. </w:t>
+      </w:r>
+      <w:r>
+        <w:t xml:space="preserve">One exception being the </w:t>
+      </w:r>
+      <w:proofErr w:type="gramStart"/>
+      <w:r>
+        <w:t>three point</w:t>
+      </w:r>
+      <w:proofErr w:type="gramEnd"/>
+      <w:r>
+        <w:t xml:space="preserve"> line was shortened from 23 feet 9 inches uniformly to 22 feet in 1995 then extended only at the top of the key (corner remained at 22 feet) to 23 feet 9 inches. And the other exception being that the shot clock reset on a hit to the backboard up until 1992. The second reason is because we wanted to capture the Jordan years of the NBA. Although not a definitive </w:t>
+      </w:r>
+      <w:proofErr w:type="gramStart"/>
+      <w:r>
+        <w:t>time period</w:t>
+      </w:r>
+      <w:proofErr w:type="gramEnd"/>
+      <w:r>
+        <w:t xml:space="preserve">, the NBA in the 90’s was changing from physical play (as demonstrated by the Detroit Piston “Bad Boys”) to a more offensive and point producing league. Within the 90’s there were many rule changes designed to aid offensive players. </w:t>
+      </w:r>
+      <w:r>
+        <w:t>The last reason is because by starting at 1990 we would have a dataset containing the three “decades” of basketball, the 90’s (1990-00), the 2000’s (00-10), and this decade (10-present) and this provides an easy timeline to understand for the reader.</w:t>
       </w:r>
     </w:p>
     <w:p>
@@ -513,18 +605,94 @@
         <w:pStyle w:val="Heading2"/>
       </w:pPr>
       <w:r>
-        <w:t>4.2 Collecting the Data</w:t>
-      </w:r>
-    </w:p>
-    <w:p>
-      <w:pPr>
-        <w:pStyle w:val="Heading2"/>
-      </w:pPr>
-      <w:r>
-        <w:t>4.3 Organization and Manipulation of the Data</w:t>
+        <w:t>4.2 Collecti</w:t>
+      </w:r>
+      <w:r>
+        <w:t>on and Manipulation of</w:t>
+      </w:r>
+      <w:r>
+        <w:t xml:space="preserve"> the Data</w:t>
+      </w:r>
+    </w:p>
+    <w:p>
+      <w:proofErr w:type="gramStart"/>
+      <w:r>
+        <w:t>In order to</w:t>
+      </w:r>
+      <w:proofErr w:type="gramEnd"/>
+      <w:r>
+        <w:t xml:space="preserve"> collect the data for our project we utilized web scraping techniques through the Python package </w:t>
+      </w:r>
+      <w:proofErr w:type="spellStart"/>
+      <w:r>
+        <w:t>Beautifulsoup</w:t>
+      </w:r>
+      <w:proofErr w:type="spellEnd"/>
+      <w:r>
+        <w:t xml:space="preserve">. The website that we obtained the information from is Basketball-Reference.com which had </w:t>
+      </w:r>
+      <w:proofErr w:type="gramStart"/>
+      <w:r>
+        <w:t>all of</w:t>
+      </w:r>
+      <w:proofErr w:type="gramEnd"/>
+      <w:r>
+        <w:t xml:space="preserve"> the data that we thought we would need to collect. To produce our </w:t>
+      </w:r>
+      <w:proofErr w:type="gramStart"/>
+      <w:r>
+        <w:t>dataset</w:t>
+      </w:r>
+      <w:proofErr w:type="gramEnd"/>
+      <w:r>
+        <w:t xml:space="preserve"> we first iterated through each </w:t>
+      </w:r>
+      <w:r>
+        <w:t>season</w:t>
+      </w:r>
+      <w:r>
+        <w:t xml:space="preserve"> and then for each </w:t>
+      </w:r>
+      <w:r>
+        <w:t>season pulled the information from three tables. Thee three tables were “per-game”, “total” and “advanced.” Each of these tables has every player who played a game in that season</w:t>
       </w:r>
       <w:bookmarkStart w:id="0" w:name="_GoBack"/>
       <w:bookmarkEnd w:id="0"/>
+      <w:r>
+        <w:t xml:space="preserve"> within the table. Once </w:t>
+      </w:r>
+      <w:proofErr w:type="gramStart"/>
+      <w:r>
+        <w:t>all of</w:t>
+      </w:r>
+      <w:proofErr w:type="gramEnd"/>
+      <w:r>
+        <w:t xml:space="preserve"> these tables were saved to local spreadsheets we programmed algorithms that would cumulatively combine the seasons of data so that in the end we had a single spreadsheet with per-game statistics, total statistics, and advanced statistics for every player in every season they played in the NBA since 1990. In order to produce the cumulative </w:t>
+      </w:r>
+      <w:proofErr w:type="gramStart"/>
+      <w:r>
+        <w:t>metric</w:t>
+      </w:r>
+      <w:proofErr w:type="gramEnd"/>
+      <w:r>
+        <w:t xml:space="preserve"> we also needed to pull data on </w:t>
+      </w:r>
+      <w:proofErr w:type="spellStart"/>
+      <w:r>
+        <w:t>all star</w:t>
+      </w:r>
+      <w:proofErr w:type="spellEnd"/>
+      <w:r>
+        <w:t xml:space="preserve"> selections and seasonal awards. We again utilized basketball-reference as for each year they had award summaries that included all of the players who were selected to the </w:t>
+      </w:r>
+      <w:proofErr w:type="gramStart"/>
+      <w:r>
+        <w:t>all star</w:t>
+      </w:r>
+      <w:proofErr w:type="gramEnd"/>
+      <w:r>
+        <w:t xml:space="preserve"> game and those were given an award at the end of the year. These awards were transformed into their own respective column where a 1 indicated they achieved that award and a 0 meant they did not. </w:t>
+      </w:r>
     </w:p>
     <w:p>
       <w:pPr>
@@ -3042,10 +3210,7 @@
         <w:pStyle w:val="Heading1"/>
       </w:pPr>
       <w:r>
-        <w:t xml:space="preserve">10. </w:t>
-      </w:r>
-      <w:r>
-        <w:t>Future Work</w:t>
+        <w:t>10. Future Work</w:t>
       </w:r>
     </w:p>
     <w:p>
@@ -4004,7 +4169,7 @@
 </file>
 
 <file path=customXml/itemProps1.xml><?xml version="1.0" encoding="utf-8"?>
-<ds:datastoreItem xmlns:ds="http://schemas.openxmlformats.org/officeDocument/2006/customXml" ds:itemID="{89778F86-D1AD-4DEF-9D3F-99305B991BF1}">
+<ds:datastoreItem xmlns:ds="http://schemas.openxmlformats.org/officeDocument/2006/customXml" ds:itemID="{D252E7F7-A622-4375-8F26-056248291077}">
   <ds:schemaRefs>
     <ds:schemaRef ds:uri="http://schemas.openxmlformats.org/officeDocument/2006/bibliography"/>
   </ds:schemaRefs>

</xml_diff>

<commit_message>
added the url to the nba rules page that we should cite as justifications for why 1990
</commit_message>
<xml_diff>
--- a/Plot/NEW_REPORT.docx
+++ b/Plot/NEW_REPORT.docx
@@ -395,6 +395,37 @@
       </w:r>
     </w:p>
     <w:p>
+      <w:r>
+        <w:fldChar w:fldCharType="begin"/>
+      </w:r>
+      <w:r>
+        <w:instrText xml:space="preserve"> HYPERLINK "</w:instrText>
+      </w:r>
+      <w:r>
+        <w:instrText>http://www.nba.com/analysis/rules_history.html</w:instrText>
+      </w:r>
+      <w:r>
+        <w:instrText xml:space="preserve">" </w:instrText>
+      </w:r>
+      <w:r>
+        <w:fldChar w:fldCharType="separate"/>
+      </w:r>
+      <w:r>
+        <w:rPr>
+          <w:rStyle w:val="Hyperlink"/>
+        </w:rPr>
+        <w:t>http://www.nba.com/analysis/rules_history.html</w:t>
+      </w:r>
+      <w:r>
+        <w:fldChar w:fldCharType="end"/>
+      </w:r>
+      <w:r>
+        <w:t xml:space="preserve"> </w:t>
+      </w:r>
+      <w:bookmarkStart w:id="0" w:name="_GoBack"/>
+      <w:bookmarkEnd w:id="0"/>
+    </w:p>
+    <w:p>
       <w:pPr>
         <w:pStyle w:val="Heading1"/>
       </w:pPr>
@@ -654,12 +685,7 @@
         <w:t xml:space="preserve"> and then for each </w:t>
       </w:r>
       <w:r>
-        <w:t>season pulled the information from three tables. Thee three tables were “per-game”, “total” and “advanced.” Each of these tables has every player who played a game in that season</w:t>
-      </w:r>
-      <w:bookmarkStart w:id="0" w:name="_GoBack"/>
-      <w:bookmarkEnd w:id="0"/>
-      <w:r>
-        <w:t xml:space="preserve"> within the table. Once </w:t>
+        <w:t xml:space="preserve">season pulled the information from three tables. Thee three tables were “per-game”, “total” and “advanced.” Each of these tables has every player who played a game in that season within the table. Once </w:t>
       </w:r>
       <w:proofErr w:type="gramStart"/>
       <w:r>
@@ -3900,6 +3926,29 @@
       </w:tblBorders>
     </w:tblPr>
   </w:style>
+  <w:style w:type="character" w:styleId="Hyperlink">
+    <w:name w:val="Hyperlink"/>
+    <w:basedOn w:val="DefaultParagraphFont"/>
+    <w:uiPriority w:val="99"/>
+    <w:unhideWhenUsed/>
+    <w:rsid w:val="00CE7ECA"/>
+    <w:rPr>
+      <w:color w:val="0563C1" w:themeColor="hyperlink"/>
+      <w:u w:val="single"/>
+    </w:rPr>
+  </w:style>
+  <w:style w:type="character" w:styleId="UnresolvedMention">
+    <w:name w:val="Unresolved Mention"/>
+    <w:basedOn w:val="DefaultParagraphFont"/>
+    <w:uiPriority w:val="99"/>
+    <w:semiHidden/>
+    <w:unhideWhenUsed/>
+    <w:rsid w:val="00CE7ECA"/>
+    <w:rPr>
+      <w:color w:val="605E5C"/>
+      <w:shd w:val="clear" w:color="auto" w:fill="E1DFDD"/>
+    </w:rPr>
+  </w:style>
 </w:styles>
 </file>
 
@@ -4169,7 +4218,7 @@
 </file>
 
 <file path=customXml/itemProps1.xml><?xml version="1.0" encoding="utf-8"?>
-<ds:datastoreItem xmlns:ds="http://schemas.openxmlformats.org/officeDocument/2006/customXml" ds:itemID="{D252E7F7-A622-4375-8F26-056248291077}">
+<ds:datastoreItem xmlns:ds="http://schemas.openxmlformats.org/officeDocument/2006/customXml" ds:itemID="{BFC73A96-FA67-4610-8FB6-055B1984CEFB}">
   <ds:schemaRefs>
     <ds:schemaRef ds:uri="http://schemas.openxmlformats.org/officeDocument/2006/bibliography"/>
   </ds:schemaRefs>

</xml_diff>

<commit_message>
updated some section section headers and added work
</commit_message>
<xml_diff>
--- a/Plot/NEW_REPORT.docx
+++ b/Plot/NEW_REPORT.docx
@@ -395,35 +395,17 @@
       </w:r>
     </w:p>
     <w:p>
-      <w:r>
-        <w:fldChar w:fldCharType="begin"/>
-      </w:r>
-      <w:r>
-        <w:instrText xml:space="preserve"> HYPERLINK "</w:instrText>
-      </w:r>
-      <w:r>
-        <w:instrText>http://www.nba.com/analysis/rules_history.html</w:instrText>
-      </w:r>
-      <w:r>
-        <w:instrText xml:space="preserve">" </w:instrText>
-      </w:r>
-      <w:r>
-        <w:fldChar w:fldCharType="separate"/>
-      </w:r>
-      <w:r>
-        <w:rPr>
-          <w:rStyle w:val="Hyperlink"/>
-        </w:rPr>
-        <w:t>http://www.nba.com/analysis/rules_history.html</w:t>
-      </w:r>
-      <w:r>
-        <w:fldChar w:fldCharType="end"/>
-      </w:r>
+      <w:hyperlink r:id="rId5" w:history="1">
+        <w:r>
+          <w:rPr>
+            <w:rStyle w:val="Hyperlink"/>
+          </w:rPr>
+          <w:t>http://www.nba.com/analysis/rules_history.html</w:t>
+        </w:r>
+      </w:hyperlink>
       <w:r>
         <w:t xml:space="preserve"> </w:t>
       </w:r>
-      <w:bookmarkStart w:id="0" w:name="_GoBack"/>
-      <w:bookmarkEnd w:id="0"/>
     </w:p>
     <w:p>
       <w:pPr>
@@ -693,23 +675,42 @@
       </w:r>
       <w:proofErr w:type="gramEnd"/>
       <w:r>
-        <w:t xml:space="preserve"> these tables were saved to local spreadsheets we programmed algorithms that would cumulatively combine the seasons of data so that in the end we had a single spreadsheet with per-game statistics, total statistics, and advanced statistics for every player in every season they played in the NBA since 1990. In order to produce the cumulative </w:t>
+        <w:t xml:space="preserve"> these tables were saved to local spreadsheets we programmed algorithms that would cumulatively combine the seasons of data so that in the end we had a single spreadsheet with per-game statistics, total statistics, and advanced statistics for every player in every season they played in the NBA since 1990. </w:t>
+      </w:r>
+      <w:r>
+        <w:t>T</w:t>
+      </w:r>
+      <w:r>
+        <w:t xml:space="preserve">o produce the </w:t>
+      </w:r>
+      <w:r>
+        <w:rPr>
+          <w:highlight w:val="yellow"/>
+        </w:rPr>
+        <w:t xml:space="preserve">cumulative </w:t>
       </w:r>
       <w:proofErr w:type="gramStart"/>
       <w:r>
+        <w:rPr>
+          <w:highlight w:val="yellow"/>
+        </w:rPr>
         <w:t>metric</w:t>
       </w:r>
       <w:proofErr w:type="gramEnd"/>
       <w:r>
         <w:t xml:space="preserve"> we also needed to pull data on </w:t>
       </w:r>
-      <w:proofErr w:type="spellStart"/>
-      <w:r>
-        <w:t>all star</w:t>
-      </w:r>
-      <w:proofErr w:type="spellEnd"/>
-      <w:r>
-        <w:t xml:space="preserve"> selections and seasonal awards. We again utilized basketball-reference as for each year they had award summaries that included all of the players who were selected to the </w:t>
+      <w:r>
+        <w:t>all-star</w:t>
+      </w:r>
+      <w:r>
+        <w:t xml:space="preserve"> selections and seasonal awards. We again utilized basketball-reference as for each year they had</w:t>
+      </w:r>
+      <w:r>
+        <w:t xml:space="preserve"> tables of</w:t>
+      </w:r>
+      <w:r>
+        <w:t xml:space="preserve"> award summaries that included all of the players who were selected to the </w:t>
       </w:r>
       <w:proofErr w:type="gramStart"/>
       <w:r>
@@ -1133,7 +1134,7 @@
                     <pic:cNvPicPr/>
                   </pic:nvPicPr>
                   <pic:blipFill>
-                    <a:blip r:embed="rId5" cstate="print">
+                    <a:blip r:embed="rId6" cstate="print">
                       <a:extLst>
                         <a:ext uri="{28A0092B-C50C-407E-A947-70E740481C1C}">
                           <a14:useLocalDpi xmlns:a14="http://schemas.microsoft.com/office/drawing/2010/main" val="0"/>
@@ -1324,14 +1325,6 @@
     </w:p>
     <w:p>
       <w:pPr>
-        <w:spacing w:after="0" w:line="240" w:lineRule="auto"/>
-        <w:rPr>
-          <w:rFonts w:ascii="Times New Roman" w:hAnsi="Times New Roman" w:cs="Times New Roman"/>
-        </w:rPr>
-      </w:pPr>
-    </w:p>
-    <w:p>
-      <w:pPr>
         <w:rPr>
           <w:rFonts w:ascii="Times New Roman" w:eastAsia="Times New Roman" w:hAnsi="Times New Roman" w:cs="Times New Roman"/>
           <w:b/>
@@ -1342,14 +1335,6 @@
         </w:rPr>
       </w:pPr>
       <w:r>
-        <w:rPr>
-          <w:rFonts w:ascii="Times New Roman" w:eastAsia="Times New Roman" w:hAnsi="Times New Roman" w:cs="Times New Roman"/>
-          <w:b/>
-          <w:bCs/>
-          <w:kern w:val="36"/>
-          <w:sz w:val="48"/>
-          <w:szCs w:val="48"/>
-        </w:rPr>
         <w:br w:type="page"/>
       </w:r>
     </w:p>
@@ -1357,6 +1342,8 @@
       <w:pPr>
         <w:pStyle w:val="Heading1"/>
       </w:pPr>
+      <w:bookmarkStart w:id="0" w:name="_GoBack"/>
+      <w:bookmarkEnd w:id="0"/>
       <w:r>
         <w:lastRenderedPageBreak/>
         <w:t>8. Results for NCAA</w:t>
@@ -1364,51 +1351,66 @@
     </w:p>
     <w:p>
       <w:pPr>
-        <w:pStyle w:val="Heading1"/>
-      </w:pPr>
-      <w:r>
-        <w:t xml:space="preserve">Form: </w:t>
-      </w:r>
-    </w:p>
-    <w:p>
-      <w:pPr>
         <w:pStyle w:val="Heading2"/>
-        <w:rPr>
-          <w:sz w:val="40"/>
-        </w:rPr>
-      </w:pPr>
-      <w:r>
-        <w:rPr>
-          <w:sz w:val="40"/>
-        </w:rPr>
-        <w:t>8.1</w:t>
-      </w:r>
-      <w:r>
-        <w:rPr>
-          <w:sz w:val="40"/>
-        </w:rPr>
-        <w:t xml:space="preserve"> Using all years of NCAA DI players</w:t>
-      </w:r>
-    </w:p>
-    <w:p>
-      <w:pPr>
-        <w:pStyle w:val="Heading2"/>
-      </w:pPr>
-      <w:r>
+      </w:pPr>
+      <w:r>
+        <w:t>8</w:t>
+      </w:r>
+      <w:r>
+        <w:t>.1 Using all years of NCAA DI players</w:t>
+      </w:r>
+    </w:p>
+    <w:p>
+      <w:pPr>
+        <w:pStyle w:val="Heading3"/>
+        <w:rPr>
+          <w:sz w:val="26"/>
+          <w:szCs w:val="26"/>
+        </w:rPr>
+      </w:pPr>
+      <w:r>
+        <w:rPr>
+          <w:sz w:val="26"/>
+          <w:szCs w:val="26"/>
+        </w:rPr>
         <w:t>8.</w:t>
       </w:r>
       <w:r>
+        <w:rPr>
+          <w:sz w:val="26"/>
+          <w:szCs w:val="26"/>
+        </w:rPr>
         <w:t>1.</w:t>
       </w:r>
       <w:r>
+        <w:rPr>
+          <w:sz w:val="26"/>
+          <w:szCs w:val="26"/>
+        </w:rPr>
         <w:t>1 Predicting whether an NCAA DI player will play an NBA game</w:t>
       </w:r>
     </w:p>
-    <w:p/>
-    <w:p>
-      <w:r>
-        <w:rPr>
-          <w:noProof/>
+    <w:p>
+      <w:pPr>
+        <w:pStyle w:val="Heading3"/>
+        <w:rPr>
+          <w:sz w:val="26"/>
+          <w:szCs w:val="26"/>
+        </w:rPr>
+      </w:pPr>
+    </w:p>
+    <w:p>
+      <w:pPr>
+        <w:pStyle w:val="Heading3"/>
+        <w:rPr>
+          <w:sz w:val="26"/>
+          <w:szCs w:val="26"/>
+        </w:rPr>
+      </w:pPr>
+      <w:r>
+        <w:rPr>
+          <w:sz w:val="26"/>
+          <w:szCs w:val="26"/>
         </w:rPr>
         <w:drawing>
           <wp:inline distT="0" distB="0" distL="0" distR="0" wp14:anchorId="63CD3AA2" wp14:editId="12BE0A82">
@@ -1426,7 +1428,7 @@
                     <pic:cNvPicPr/>
                   </pic:nvPicPr>
                   <pic:blipFill>
-                    <a:blip r:embed="rId6"/>
+                    <a:blip r:embed="rId7"/>
                     <a:stretch>
                       <a:fillRect/>
                     </a:stretch>
@@ -1448,63 +1450,156 @@
       </w:r>
     </w:p>
     <w:p>
-      <w:r>
+      <w:pPr>
+        <w:pStyle w:val="Heading3"/>
+        <w:rPr>
+          <w:sz w:val="26"/>
+          <w:szCs w:val="26"/>
+        </w:rPr>
+      </w:pPr>
+      <w:r>
+        <w:rPr>
+          <w:sz w:val="26"/>
+          <w:szCs w:val="26"/>
+        </w:rPr>
         <w:t>53 Misses</w:t>
       </w:r>
     </w:p>
     <w:p>
-      <w:r>
+      <w:pPr>
+        <w:pStyle w:val="Heading3"/>
+        <w:rPr>
+          <w:sz w:val="26"/>
+          <w:szCs w:val="26"/>
+        </w:rPr>
+      </w:pPr>
+      <w:r>
+        <w:rPr>
+          <w:sz w:val="26"/>
+          <w:szCs w:val="26"/>
+        </w:rPr>
         <w:t xml:space="preserve">13 </w:t>
       </w:r>
       <w:r>
+        <w:rPr>
+          <w:sz w:val="26"/>
+          <w:szCs w:val="26"/>
+        </w:rPr>
         <w:t>False Positives</w:t>
       </w:r>
     </w:p>
     <w:p>
-      <w:r>
+      <w:pPr>
+        <w:pStyle w:val="Heading3"/>
+        <w:rPr>
+          <w:sz w:val="26"/>
+          <w:szCs w:val="26"/>
+        </w:rPr>
+      </w:pPr>
+      <w:r>
+        <w:rPr>
+          <w:sz w:val="26"/>
+          <w:szCs w:val="26"/>
+        </w:rPr>
         <w:t>40 False Negatives</w:t>
       </w:r>
     </w:p>
     <w:p>
-      <w:r>
+      <w:pPr>
+        <w:pStyle w:val="Heading3"/>
+        <w:rPr>
+          <w:sz w:val="26"/>
+          <w:szCs w:val="26"/>
+        </w:rPr>
+      </w:pPr>
+      <w:r>
+        <w:rPr>
+          <w:sz w:val="26"/>
+          <w:szCs w:val="26"/>
+        </w:rPr>
         <w:t xml:space="preserve">7 ended up playing in the NBA after dataset was collected, 4 are in the G League and the last 2 returned to college expected to be drafted this year </w:t>
       </w:r>
       <w:proofErr w:type="gramStart"/>
       <w:r>
+        <w:rPr>
+          <w:sz w:val="26"/>
+          <w:szCs w:val="26"/>
+        </w:rPr>
         <w:t>( Juwan</w:t>
       </w:r>
       <w:proofErr w:type="gramEnd"/>
       <w:r>
+        <w:rPr>
+          <w:sz w:val="26"/>
+          <w:szCs w:val="26"/>
+        </w:rPr>
         <w:t xml:space="preserve"> </w:t>
       </w:r>
       <w:r>
+        <w:rPr>
+          <w:sz w:val="26"/>
+          <w:szCs w:val="26"/>
+        </w:rPr>
         <w:t>M</w:t>
       </w:r>
       <w:r>
+        <w:rPr>
+          <w:sz w:val="26"/>
+          <w:szCs w:val="26"/>
+        </w:rPr>
         <w:t xml:space="preserve">organ, </w:t>
       </w:r>
       <w:proofErr w:type="spellStart"/>
       <w:r>
+        <w:rPr>
+          <w:sz w:val="26"/>
+          <w:szCs w:val="26"/>
+        </w:rPr>
         <w:t>J</w:t>
       </w:r>
       <w:r>
+        <w:rPr>
+          <w:sz w:val="26"/>
+          <w:szCs w:val="26"/>
+        </w:rPr>
         <w:t>ontay</w:t>
       </w:r>
       <w:proofErr w:type="spellEnd"/>
       <w:r>
+        <w:rPr>
+          <w:sz w:val="26"/>
+          <w:szCs w:val="26"/>
+        </w:rPr>
         <w:t xml:space="preserve"> </w:t>
       </w:r>
       <w:r>
+        <w:rPr>
+          <w:sz w:val="26"/>
+          <w:szCs w:val="26"/>
+        </w:rPr>
         <w:t>P</w:t>
       </w:r>
       <w:r>
+        <w:rPr>
+          <w:sz w:val="26"/>
+          <w:szCs w:val="26"/>
+        </w:rPr>
         <w:t>orter)</w:t>
       </w:r>
     </w:p>
-    <w:p>
-      <w:r>
-        <w:rPr>
-          <w:noProof/>
+    <w:p/>
+    <w:p>
+      <w:pPr>
+        <w:pStyle w:val="Heading3"/>
+        <w:rPr>
+          <w:sz w:val="26"/>
+          <w:szCs w:val="26"/>
+        </w:rPr>
+      </w:pPr>
+      <w:r>
+        <w:rPr>
+          <w:sz w:val="26"/>
+          <w:szCs w:val="26"/>
         </w:rPr>
         <w:drawing>
           <wp:inline distT="0" distB="0" distL="0" distR="0" wp14:anchorId="0783E0E1" wp14:editId="296F801E">
@@ -1522,7 +1617,7 @@
                     <pic:cNvPicPr/>
                   </pic:nvPicPr>
                   <pic:blipFill>
-                    <a:blip r:embed="rId7" cstate="print">
+                    <a:blip r:embed="rId8" cstate="print">
                       <a:extLst>
                         <a:ext uri="{28A0092B-C50C-407E-A947-70E740481C1C}">
                           <a14:useLocalDpi xmlns:a14="http://schemas.microsoft.com/office/drawing/2010/main" val="0"/>
@@ -1549,43 +1644,96 @@
         </w:drawing>
       </w:r>
     </w:p>
+    <w:p>
+      <w:pPr>
+        <w:pStyle w:val="Heading3"/>
+        <w:rPr>
+          <w:sz w:val="26"/>
+          <w:szCs w:val="26"/>
+        </w:rPr>
+      </w:pPr>
+    </w:p>
+    <w:p>
+      <w:pPr>
+        <w:pStyle w:val="Heading3"/>
+        <w:rPr>
+          <w:sz w:val="26"/>
+          <w:szCs w:val="26"/>
+        </w:rPr>
+      </w:pPr>
+      <w:r>
+        <w:rPr>
+          <w:sz w:val="26"/>
+          <w:szCs w:val="26"/>
+        </w:rPr>
+        <w:t>8.</w:t>
+      </w:r>
+      <w:r>
+        <w:rPr>
+          <w:sz w:val="26"/>
+          <w:szCs w:val="26"/>
+        </w:rPr>
+        <w:t>1.</w:t>
+      </w:r>
+      <w:r>
+        <w:rPr>
+          <w:sz w:val="26"/>
+          <w:szCs w:val="26"/>
+        </w:rPr>
+        <w:t>2 Predicting which 2018 NCAA DI players would play an NBA game</w:t>
+      </w:r>
+    </w:p>
     <w:p/>
     <w:p>
       <w:pPr>
-        <w:pStyle w:val="Heading2"/>
-      </w:pPr>
-      <w:r>
+        <w:pStyle w:val="Heading3"/>
+        <w:rPr>
+          <w:sz w:val="26"/>
+          <w:szCs w:val="26"/>
+        </w:rPr>
+      </w:pPr>
+      <w:r>
+        <w:rPr>
+          <w:sz w:val="26"/>
+          <w:szCs w:val="26"/>
+        </w:rPr>
         <w:lastRenderedPageBreak/>
         <w:t>8.</w:t>
       </w:r>
       <w:r>
+        <w:rPr>
+          <w:sz w:val="26"/>
+          <w:szCs w:val="26"/>
+        </w:rPr>
         <w:t>1.</w:t>
       </w:r>
       <w:r>
-        <w:t>2 Predicting which 2018 NCAA DI players would play an NBA game</w:t>
-      </w:r>
-    </w:p>
-    <w:p>
-      <w:pPr>
-        <w:pStyle w:val="Heading2"/>
-      </w:pPr>
-      <w:r>
-        <w:t>8.</w:t>
-      </w:r>
-      <w:r>
-        <w:t>1.</w:t>
-      </w:r>
-      <w:r>
+        <w:rPr>
+          <w:sz w:val="26"/>
+          <w:szCs w:val="26"/>
+        </w:rPr>
         <w:t xml:space="preserve">3 Predicting whether an NCAA DI player will </w:t>
       </w:r>
       <w:r>
+        <w:rPr>
+          <w:sz w:val="26"/>
+          <w:szCs w:val="26"/>
+        </w:rPr>
         <w:t>be drafted</w:t>
       </w:r>
     </w:p>
     <w:p>
-      <w:r>
-        <w:rPr>
-          <w:noProof/>
+      <w:pPr>
+        <w:pStyle w:val="Heading3"/>
+        <w:rPr>
+          <w:sz w:val="26"/>
+          <w:szCs w:val="26"/>
+        </w:rPr>
+      </w:pPr>
+      <w:r>
+        <w:rPr>
+          <w:sz w:val="26"/>
+          <w:szCs w:val="26"/>
         </w:rPr>
         <w:drawing>
           <wp:inline distT="0" distB="0" distL="0" distR="0" wp14:anchorId="239BD9BA" wp14:editId="5D927A52">
@@ -1603,7 +1751,7 @@
                     <pic:cNvPicPr/>
                   </pic:nvPicPr>
                   <pic:blipFill>
-                    <a:blip r:embed="rId8"/>
+                    <a:blip r:embed="rId9"/>
                     <a:stretch>
                       <a:fillRect/>
                     </a:stretch>
@@ -1625,24 +1773,65 @@
       </w:r>
     </w:p>
     <w:p>
-      <w:r>
+      <w:pPr>
+        <w:pStyle w:val="Heading3"/>
+        <w:rPr>
+          <w:sz w:val="26"/>
+          <w:szCs w:val="26"/>
+        </w:rPr>
+      </w:pPr>
+      <w:r>
+        <w:rPr>
+          <w:sz w:val="26"/>
+          <w:szCs w:val="26"/>
+        </w:rPr>
         <w:t>40 misses</w:t>
       </w:r>
     </w:p>
     <w:p>
-      <w:r>
+      <w:pPr>
+        <w:pStyle w:val="Heading3"/>
+        <w:rPr>
+          <w:sz w:val="26"/>
+          <w:szCs w:val="26"/>
+        </w:rPr>
+      </w:pPr>
+      <w:r>
+        <w:rPr>
+          <w:sz w:val="26"/>
+          <w:szCs w:val="26"/>
+        </w:rPr>
         <w:t>11 False Positive</w:t>
       </w:r>
     </w:p>
     <w:p>
-      <w:r>
+      <w:pPr>
+        <w:pStyle w:val="Heading3"/>
+        <w:rPr>
+          <w:sz w:val="26"/>
+          <w:szCs w:val="26"/>
+        </w:rPr>
+      </w:pPr>
+      <w:r>
+        <w:rPr>
+          <w:sz w:val="26"/>
+          <w:szCs w:val="26"/>
+        </w:rPr>
         <w:t>29 False Negatives</w:t>
       </w:r>
     </w:p>
     <w:p>
-      <w:r>
-        <w:rPr>
-          <w:noProof/>
+      <w:pPr>
+        <w:pStyle w:val="Heading3"/>
+        <w:rPr>
+          <w:sz w:val="26"/>
+          <w:szCs w:val="26"/>
+        </w:rPr>
+      </w:pPr>
+      <w:r>
+        <w:rPr>
+          <w:sz w:val="26"/>
+          <w:szCs w:val="26"/>
         </w:rPr>
         <w:drawing>
           <wp:inline distT="0" distB="0" distL="0" distR="0" wp14:anchorId="6330ACFE" wp14:editId="63DBE575">
@@ -1660,7 +1849,7 @@
                     <pic:cNvPicPr/>
                   </pic:nvPicPr>
                   <pic:blipFill>
-                    <a:blip r:embed="rId9" cstate="print">
+                    <a:blip r:embed="rId10" cstate="print">
                       <a:extLst>
                         <a:ext uri="{28A0092B-C50C-407E-A947-70E740481C1C}">
                           <a14:useLocalDpi xmlns:a14="http://schemas.microsoft.com/office/drawing/2010/main" val="0"/>
@@ -1687,24 +1876,49 @@
         </w:drawing>
       </w:r>
     </w:p>
-    <w:p>
-      <w:pPr>
-        <w:pStyle w:val="Heading2"/>
-      </w:pPr>
-      <w:r>
+    <w:p/>
+    <w:p>
+      <w:pPr>
+        <w:pStyle w:val="Heading3"/>
+        <w:rPr>
+          <w:sz w:val="26"/>
+          <w:szCs w:val="26"/>
+        </w:rPr>
+      </w:pPr>
+      <w:r>
+        <w:rPr>
+          <w:sz w:val="26"/>
+          <w:szCs w:val="26"/>
+        </w:rPr>
         <w:t>8.</w:t>
       </w:r>
       <w:r>
+        <w:rPr>
+          <w:sz w:val="26"/>
+          <w:szCs w:val="26"/>
+        </w:rPr>
         <w:t>1.</w:t>
       </w:r>
       <w:r>
+        <w:rPr>
+          <w:sz w:val="26"/>
+          <w:szCs w:val="26"/>
+        </w:rPr>
         <w:t>4 Predicting whether an NCAA DI player will be a lottery pick</w:t>
       </w:r>
     </w:p>
     <w:p>
-      <w:r>
-        <w:rPr>
-          <w:noProof/>
+      <w:pPr>
+        <w:pStyle w:val="Heading3"/>
+        <w:rPr>
+          <w:sz w:val="26"/>
+          <w:szCs w:val="26"/>
+        </w:rPr>
+      </w:pPr>
+      <w:r>
+        <w:rPr>
+          <w:sz w:val="26"/>
+          <w:szCs w:val="26"/>
         </w:rPr>
         <w:drawing>
           <wp:inline distT="0" distB="0" distL="0" distR="0" wp14:anchorId="35B6A48E" wp14:editId="07DB535C">
@@ -1722,7 +1936,7 @@
                     <pic:cNvPicPr/>
                   </pic:nvPicPr>
                   <pic:blipFill>
-                    <a:blip r:embed="rId10"/>
+                    <a:blip r:embed="rId11"/>
                     <a:stretch>
                       <a:fillRect/>
                     </a:stretch>
@@ -1744,9 +1958,17 @@
       </w:r>
     </w:p>
     <w:p>
-      <w:r>
-        <w:rPr>
-          <w:noProof/>
+      <w:pPr>
+        <w:pStyle w:val="Heading3"/>
+        <w:rPr>
+          <w:sz w:val="26"/>
+          <w:szCs w:val="26"/>
+        </w:rPr>
+      </w:pPr>
+      <w:r>
+        <w:rPr>
+          <w:sz w:val="26"/>
+          <w:szCs w:val="26"/>
         </w:rPr>
         <w:drawing>
           <wp:inline distT="0" distB="0" distL="0" distR="0" wp14:anchorId="5818454B" wp14:editId="1585BCB4">
@@ -1764,7 +1986,7 @@
                     <pic:cNvPicPr/>
                   </pic:nvPicPr>
                   <pic:blipFill>
-                    <a:blip r:embed="rId11" cstate="print">
+                    <a:blip r:embed="rId12" cstate="print">
                       <a:extLst>
                         <a:ext uri="{28A0092B-C50C-407E-A947-70E740481C1C}">
                           <a14:useLocalDpi xmlns:a14="http://schemas.microsoft.com/office/drawing/2010/main" val="0"/>
@@ -1791,33 +2013,66 @@
         </w:drawing>
       </w:r>
     </w:p>
-    <w:p>
-      <w:pPr>
-        <w:pStyle w:val="Heading2"/>
-      </w:pPr>
-      <w:r>
+    <w:p/>
+    <w:p>
+      <w:pPr>
+        <w:pStyle w:val="Heading3"/>
+        <w:rPr>
+          <w:sz w:val="26"/>
+          <w:szCs w:val="26"/>
+        </w:rPr>
+      </w:pPr>
+      <w:r>
+        <w:rPr>
+          <w:sz w:val="26"/>
+          <w:szCs w:val="26"/>
+        </w:rPr>
         <w:lastRenderedPageBreak/>
         <w:t>8.</w:t>
       </w:r>
       <w:r>
+        <w:rPr>
+          <w:sz w:val="26"/>
+          <w:szCs w:val="26"/>
+        </w:rPr>
         <w:t>1.</w:t>
       </w:r>
       <w:r>
+        <w:rPr>
+          <w:sz w:val="26"/>
+          <w:szCs w:val="26"/>
+        </w:rPr>
         <w:t xml:space="preserve">5 Predicting whether an NCAA DI player will be a </w:t>
       </w:r>
       <w:proofErr w:type="gramStart"/>
       <w:r>
+        <w:rPr>
+          <w:sz w:val="26"/>
+          <w:szCs w:val="26"/>
+        </w:rPr>
         <w:t>first round</w:t>
       </w:r>
       <w:proofErr w:type="gramEnd"/>
       <w:r>
+        <w:rPr>
+          <w:sz w:val="26"/>
+          <w:szCs w:val="26"/>
+        </w:rPr>
         <w:t xml:space="preserve"> pick</w:t>
       </w:r>
     </w:p>
     <w:p>
-      <w:r>
-        <w:rPr>
-          <w:noProof/>
+      <w:pPr>
+        <w:pStyle w:val="Heading3"/>
+        <w:rPr>
+          <w:sz w:val="26"/>
+          <w:szCs w:val="26"/>
+        </w:rPr>
+      </w:pPr>
+      <w:r>
+        <w:rPr>
+          <w:sz w:val="26"/>
+          <w:szCs w:val="26"/>
         </w:rPr>
         <w:drawing>
           <wp:inline distT="0" distB="0" distL="0" distR="0" wp14:anchorId="1E2522EB" wp14:editId="195EC893">
@@ -1835,7 +2090,7 @@
                     <pic:cNvPicPr/>
                   </pic:nvPicPr>
                   <pic:blipFill>
-                    <a:blip r:embed="rId12"/>
+                    <a:blip r:embed="rId13"/>
                     <a:stretch>
                       <a:fillRect/>
                     </a:stretch>
@@ -1857,9 +2112,17 @@
       </w:r>
     </w:p>
     <w:p>
-      <w:r>
-        <w:rPr>
-          <w:noProof/>
+      <w:pPr>
+        <w:pStyle w:val="Heading3"/>
+        <w:rPr>
+          <w:sz w:val="26"/>
+          <w:szCs w:val="26"/>
+        </w:rPr>
+      </w:pPr>
+      <w:r>
+        <w:rPr>
+          <w:sz w:val="26"/>
+          <w:szCs w:val="26"/>
         </w:rPr>
         <w:drawing>
           <wp:inline distT="0" distB="0" distL="0" distR="0" wp14:anchorId="4E3E30D6" wp14:editId="78BACEFF">
@@ -1877,7 +2140,7 @@
                     <pic:cNvPicPr/>
                   </pic:nvPicPr>
                   <pic:blipFill>
-                    <a:blip r:embed="rId13" cstate="print">
+                    <a:blip r:embed="rId14" cstate="print">
                       <a:extLst>
                         <a:ext uri="{28A0092B-C50C-407E-A947-70E740481C1C}">
                           <a14:useLocalDpi xmlns:a14="http://schemas.microsoft.com/office/drawing/2010/main" val="0"/>
@@ -1904,32 +2167,66 @@
         </w:drawing>
       </w:r>
     </w:p>
-    <w:p>
-      <w:pPr>
-        <w:pStyle w:val="Heading2"/>
-      </w:pPr>
-      <w:r>
+    <w:p/>
+    <w:p>
+      <w:pPr>
+        <w:pStyle w:val="Heading3"/>
+        <w:rPr>
+          <w:sz w:val="26"/>
+          <w:szCs w:val="26"/>
+        </w:rPr>
+      </w:pPr>
+      <w:r>
+        <w:rPr>
+          <w:sz w:val="26"/>
+          <w:szCs w:val="26"/>
+        </w:rPr>
         <w:t>8.</w:t>
       </w:r>
       <w:r>
+        <w:rPr>
+          <w:sz w:val="26"/>
+          <w:szCs w:val="26"/>
+        </w:rPr>
         <w:t>1.</w:t>
       </w:r>
       <w:r>
+        <w:rPr>
+          <w:sz w:val="26"/>
+          <w:szCs w:val="26"/>
+        </w:rPr>
         <w:t xml:space="preserve">6 Predicting whether an NCAA DI player will be a </w:t>
       </w:r>
       <w:proofErr w:type="gramStart"/>
       <w:r>
+        <w:rPr>
+          <w:sz w:val="26"/>
+          <w:szCs w:val="26"/>
+        </w:rPr>
         <w:t>second round</w:t>
       </w:r>
       <w:proofErr w:type="gramEnd"/>
       <w:r>
+        <w:rPr>
+          <w:sz w:val="26"/>
+          <w:szCs w:val="26"/>
+        </w:rPr>
         <w:t xml:space="preserve"> pick</w:t>
       </w:r>
     </w:p>
     <w:p>
+      <w:pPr>
+        <w:pStyle w:val="Heading3"/>
+        <w:rPr>
+          <w:sz w:val="26"/>
+          <w:szCs w:val="26"/>
+        </w:rPr>
+      </w:pPr>
       <w:r>
         <w:rPr>
           <w:noProof/>
+          <w:sz w:val="26"/>
+          <w:szCs w:val="26"/>
         </w:rPr>
         <w:drawing>
           <wp:inline distT="0" distB="0" distL="0" distR="0" wp14:anchorId="7B1DB36E" wp14:editId="57BD2060">
@@ -1947,7 +2244,7 @@
                     <pic:cNvPicPr/>
                   </pic:nvPicPr>
                   <pic:blipFill>
-                    <a:blip r:embed="rId14"/>
+                    <a:blip r:embed="rId15"/>
                     <a:stretch>
                       <a:fillRect/>
                     </a:stretch>
@@ -1969,9 +2266,18 @@
       </w:r>
     </w:p>
     <w:p>
+      <w:pPr>
+        <w:pStyle w:val="Heading3"/>
+        <w:rPr>
+          <w:sz w:val="26"/>
+          <w:szCs w:val="26"/>
+        </w:rPr>
+      </w:pPr>
       <w:r>
         <w:rPr>
           <w:noProof/>
+          <w:sz w:val="26"/>
+          <w:szCs w:val="26"/>
         </w:rPr>
         <w:drawing>
           <wp:inline distT="0" distB="0" distL="0" distR="0" wp14:anchorId="55908101" wp14:editId="10729764">
@@ -1989,7 +2295,7 @@
                     <pic:cNvPicPr/>
                   </pic:nvPicPr>
                   <pic:blipFill>
-                    <a:blip r:embed="rId15" cstate="print">
+                    <a:blip r:embed="rId16" cstate="print">
                       <a:extLst>
                         <a:ext uri="{28A0092B-C50C-407E-A947-70E740481C1C}">
                           <a14:useLocalDpi xmlns:a14="http://schemas.microsoft.com/office/drawing/2010/main" val="0"/>
@@ -2016,56 +2322,76 @@
         </w:drawing>
       </w:r>
     </w:p>
+    <w:p>
+      <w:pPr>
+        <w:pStyle w:val="Heading3"/>
+        <w:rPr>
+          <w:sz w:val="26"/>
+          <w:szCs w:val="26"/>
+        </w:rPr>
+      </w:pPr>
+      <w:r>
+        <w:rPr>
+          <w:sz w:val="26"/>
+          <w:szCs w:val="26"/>
+        </w:rPr>
+        <w:t>8.2 Using only freshmen year seasons</w:t>
+      </w:r>
+    </w:p>
     <w:p/>
     <w:p>
       <w:pPr>
-        <w:rPr>
-          <w:rFonts w:asciiTheme="majorHAnsi" w:eastAsiaTheme="majorEastAsia" w:hAnsiTheme="majorHAnsi" w:cstheme="majorBidi"/>
-          <w:color w:val="2F5496" w:themeColor="accent1" w:themeShade="BF"/>
-          <w:sz w:val="40"/>
-          <w:szCs w:val="26"/>
-        </w:rPr>
-      </w:pPr>
-      <w:r>
-        <w:rPr>
-          <w:sz w:val="40"/>
-        </w:rPr>
-        <w:br w:type="page"/>
-      </w:r>
-    </w:p>
-    <w:p>
-      <w:pPr>
-        <w:pStyle w:val="Heading2"/>
-        <w:rPr>
-          <w:sz w:val="40"/>
-        </w:rPr>
-      </w:pPr>
-      <w:r>
-        <w:rPr>
-          <w:sz w:val="40"/>
+        <w:pStyle w:val="Heading3"/>
+        <w:rPr>
+          <w:sz w:val="26"/>
+          <w:szCs w:val="26"/>
+        </w:rPr>
+      </w:pPr>
+      <w:r>
+        <w:rPr>
+          <w:sz w:val="26"/>
+          <w:szCs w:val="26"/>
         </w:rPr>
         <w:lastRenderedPageBreak/>
-        <w:t>8.</w:t>
-      </w:r>
-      <w:r>
-        <w:rPr>
-          <w:sz w:val="40"/>
-        </w:rPr>
-        <w:t>2 Using only freshmen year seasons</w:t>
-      </w:r>
-    </w:p>
-    <w:p>
-      <w:pPr>
-        <w:pStyle w:val="Heading2"/>
-      </w:pPr>
-      <w:r>
-        <w:t>8.2.1 Predicting whether an NCAA DI player will play an NBA game</w:t>
-      </w:r>
-    </w:p>
-    <w:p>
+        <w:t xml:space="preserve">8.2.1 Predicting whether an </w:t>
+      </w:r>
+      <w:proofErr w:type="gramStart"/>
+      <w:r>
+        <w:rPr>
+          <w:sz w:val="26"/>
+          <w:szCs w:val="26"/>
+        </w:rPr>
+        <w:t xml:space="preserve">NCAA DI </w:t>
+      </w:r>
+      <w:r>
+        <w:rPr>
+          <w:sz w:val="26"/>
+          <w:szCs w:val="26"/>
+        </w:rPr>
+        <w:t>freshmen</w:t>
+      </w:r>
+      <w:proofErr w:type="gramEnd"/>
+      <w:r>
+        <w:rPr>
+          <w:sz w:val="26"/>
+          <w:szCs w:val="26"/>
+        </w:rPr>
+        <w:t xml:space="preserve"> will play an NBA game</w:t>
+      </w:r>
+    </w:p>
+    <w:p>
+      <w:pPr>
+        <w:pStyle w:val="Heading3"/>
+        <w:rPr>
+          <w:sz w:val="26"/>
+          <w:szCs w:val="26"/>
+        </w:rPr>
+      </w:pPr>
       <w:r>
         <w:rPr>
           <w:noProof/>
+          <w:sz w:val="26"/>
+          <w:szCs w:val="26"/>
         </w:rPr>
         <w:drawing>
           <wp:inline distT="0" distB="0" distL="0" distR="0" wp14:anchorId="0BA54C9E" wp14:editId="59BDFE59">
@@ -2083,7 +2409,7 @@
                     <pic:cNvPicPr/>
                   </pic:nvPicPr>
                   <pic:blipFill>
-                    <a:blip r:embed="rId16"/>
+                    <a:blip r:embed="rId17"/>
                     <a:stretch>
                       <a:fillRect/>
                     </a:stretch>
@@ -2105,9 +2431,18 @@
       </w:r>
     </w:p>
     <w:p>
+      <w:pPr>
+        <w:pStyle w:val="Heading3"/>
+        <w:rPr>
+          <w:sz w:val="26"/>
+          <w:szCs w:val="26"/>
+        </w:rPr>
+      </w:pPr>
       <w:r>
         <w:rPr>
           <w:noProof/>
+          <w:sz w:val="26"/>
+          <w:szCs w:val="26"/>
         </w:rPr>
         <w:drawing>
           <wp:inline distT="0" distB="0" distL="0" distR="0" wp14:anchorId="392E3857" wp14:editId="508836B7">
@@ -2125,7 +2460,7 @@
                     <pic:cNvPicPr/>
                   </pic:nvPicPr>
                   <pic:blipFill>
-                    <a:blip r:embed="rId17" cstate="print">
+                    <a:blip r:embed="rId18" cstate="print">
                       <a:extLst>
                         <a:ext uri="{28A0092B-C50C-407E-A947-70E740481C1C}">
                           <a14:useLocalDpi xmlns:a14="http://schemas.microsoft.com/office/drawing/2010/main" val="0"/>
@@ -2152,40 +2487,90 @@
         </w:drawing>
       </w:r>
     </w:p>
-    <w:p>
-      <w:pPr>
-        <w:pStyle w:val="Heading2"/>
-      </w:pPr>
-      <w:r>
-        <w:t>8.2.2 Predicting which 2018 NCAA DI players would play an NBA game</w:t>
-      </w:r>
-    </w:p>
-    <w:p>
-      <w:pPr>
-        <w:rPr>
-          <w:rFonts w:asciiTheme="majorHAnsi" w:eastAsiaTheme="majorEastAsia" w:hAnsiTheme="majorHAnsi" w:cstheme="majorBidi"/>
-          <w:color w:val="2F5496" w:themeColor="accent1" w:themeShade="BF"/>
-          <w:sz w:val="26"/>
-          <w:szCs w:val="26"/>
-        </w:rPr>
-      </w:pPr>
-      <w:r>
-        <w:br w:type="page"/>
-      </w:r>
-    </w:p>
-    <w:p>
-      <w:pPr>
-        <w:pStyle w:val="Heading2"/>
-      </w:pPr>
-      <w:r>
-        <w:lastRenderedPageBreak/>
-        <w:t>8.2.3 Predicting whether an NCAA DI player will be drafted</w:t>
-      </w:r>
-    </w:p>
-    <w:p>
+    <w:p/>
+    <w:p>
+      <w:pPr>
+        <w:pStyle w:val="Heading3"/>
+        <w:rPr>
+          <w:sz w:val="26"/>
+          <w:szCs w:val="26"/>
+        </w:rPr>
+      </w:pPr>
+      <w:r>
+        <w:rPr>
+          <w:sz w:val="26"/>
+          <w:szCs w:val="26"/>
+        </w:rPr>
+        <w:t xml:space="preserve">8.2.2 Predicting which 2018 NCAA DI </w:t>
+      </w:r>
+      <w:r>
+        <w:rPr>
+          <w:sz w:val="26"/>
+          <w:szCs w:val="26"/>
+        </w:rPr>
+        <w:t>freshmen</w:t>
+      </w:r>
+      <w:r>
+        <w:rPr>
+          <w:sz w:val="26"/>
+          <w:szCs w:val="26"/>
+        </w:rPr>
+        <w:t xml:space="preserve"> would play an NBA game</w:t>
+      </w:r>
+    </w:p>
+    <w:p/>
+    <w:p>
+      <w:pPr>
+        <w:pStyle w:val="Heading3"/>
+        <w:rPr>
+          <w:sz w:val="26"/>
+          <w:szCs w:val="26"/>
+        </w:rPr>
+      </w:pPr>
+      <w:r>
+        <w:rPr>
+          <w:sz w:val="26"/>
+          <w:szCs w:val="26"/>
+        </w:rPr>
+        <w:t xml:space="preserve">8.2.3 Predicting whether an </w:t>
+      </w:r>
+      <w:proofErr w:type="gramStart"/>
+      <w:r>
+        <w:rPr>
+          <w:sz w:val="26"/>
+          <w:szCs w:val="26"/>
+        </w:rPr>
+        <w:t xml:space="preserve">NCAA DI </w:t>
+      </w:r>
+      <w:r>
+        <w:rPr>
+          <w:sz w:val="26"/>
+          <w:szCs w:val="26"/>
+        </w:rPr>
+        <w:t>freshmen</w:t>
+      </w:r>
+      <w:proofErr w:type="gramEnd"/>
+      <w:r>
+        <w:rPr>
+          <w:sz w:val="26"/>
+          <w:szCs w:val="26"/>
+        </w:rPr>
+        <w:t xml:space="preserve"> will be drafted</w:t>
+      </w:r>
+    </w:p>
+    <w:p>
+      <w:pPr>
+        <w:pStyle w:val="Heading3"/>
+        <w:rPr>
+          <w:sz w:val="26"/>
+          <w:szCs w:val="26"/>
+        </w:rPr>
+      </w:pPr>
       <w:r>
         <w:rPr>
           <w:noProof/>
+          <w:sz w:val="26"/>
+          <w:szCs w:val="26"/>
         </w:rPr>
         <w:drawing>
           <wp:inline distT="0" distB="0" distL="0" distR="0" wp14:anchorId="1FA7E7A6" wp14:editId="2B7B443D">
@@ -2203,7 +2588,7 @@
                     <pic:cNvPicPr/>
                   </pic:nvPicPr>
                   <pic:blipFill>
-                    <a:blip r:embed="rId18"/>
+                    <a:blip r:embed="rId19"/>
                     <a:stretch>
                       <a:fillRect/>
                     </a:stretch>
@@ -2225,9 +2610,18 @@
       </w:r>
     </w:p>
     <w:p>
+      <w:pPr>
+        <w:pStyle w:val="Heading3"/>
+        <w:rPr>
+          <w:sz w:val="26"/>
+          <w:szCs w:val="26"/>
+        </w:rPr>
+      </w:pPr>
       <w:r>
         <w:rPr>
           <w:noProof/>
+          <w:sz w:val="26"/>
+          <w:szCs w:val="26"/>
         </w:rPr>
         <w:drawing>
           <wp:inline distT="0" distB="0" distL="0" distR="0" wp14:anchorId="56F98073" wp14:editId="5CE11CFF">
@@ -2245,7 +2639,7 @@
                     <pic:cNvPicPr/>
                   </pic:nvPicPr>
                   <pic:blipFill>
-                    <a:blip r:embed="rId19" cstate="print">
+                    <a:blip r:embed="rId20" cstate="print">
                       <a:extLst>
                         <a:ext uri="{28A0092B-C50C-407E-A947-70E740481C1C}">
                           <a14:useLocalDpi xmlns:a14="http://schemas.microsoft.com/office/drawing/2010/main" val="0"/>
@@ -2272,18 +2666,60 @@
         </w:drawing>
       </w:r>
     </w:p>
-    <w:p>
-      <w:pPr>
-        <w:pStyle w:val="Heading2"/>
-      </w:pPr>
-      <w:r>
-        <w:t>8.2.4 Predicting whether an NCAA DI player will be a lottery pick</w:t>
-      </w:r>
-    </w:p>
-    <w:p>
+    <w:p/>
+    <w:p>
+      <w:pPr>
+        <w:pStyle w:val="Heading3"/>
+        <w:rPr>
+          <w:sz w:val="26"/>
+          <w:szCs w:val="26"/>
+        </w:rPr>
+      </w:pPr>
+      <w:r>
+        <w:rPr>
+          <w:sz w:val="26"/>
+          <w:szCs w:val="26"/>
+        </w:rPr>
+        <w:lastRenderedPageBreak/>
+        <w:t xml:space="preserve">8.2.4 Predicting whether an </w:t>
+      </w:r>
+      <w:proofErr w:type="gramStart"/>
+      <w:r>
+        <w:rPr>
+          <w:sz w:val="26"/>
+          <w:szCs w:val="26"/>
+        </w:rPr>
+        <w:t xml:space="preserve">NCAA DI </w:t>
+      </w:r>
+      <w:r>
+        <w:rPr>
+          <w:sz w:val="26"/>
+          <w:szCs w:val="26"/>
+        </w:rPr>
+        <w:t>freshmen</w:t>
+      </w:r>
+      <w:proofErr w:type="gramEnd"/>
+      <w:r>
+        <w:rPr>
+          <w:sz w:val="26"/>
+          <w:szCs w:val="26"/>
+        </w:rPr>
+        <w:t xml:space="preserve"> will be a lottery pick</w:t>
+      </w:r>
+    </w:p>
+    <w:p>
+      <w:pPr>
+        <w:pStyle w:val="Heading3"/>
+        <w:rPr>
+          <w:sz w:val="26"/>
+          <w:szCs w:val="26"/>
+        </w:rPr>
+      </w:pPr>
       <w:r>
         <w:rPr>
           <w:noProof/>
+          <w:sz w:val="26"/>
+          <w:szCs w:val="26"/>
         </w:rPr>
         <w:drawing>
           <wp:inline distT="0" distB="0" distL="0" distR="0" wp14:anchorId="6CDD178D" wp14:editId="32D3D9CD">
@@ -2301,7 +2737,7 @@
                     <pic:cNvPicPr/>
                   </pic:nvPicPr>
                   <pic:blipFill>
-                    <a:blip r:embed="rId20"/>
+                    <a:blip r:embed="rId21"/>
                     <a:stretch>
                       <a:fillRect/>
                     </a:stretch>
@@ -2321,11 +2757,11 @@
           </wp:inline>
         </w:drawing>
       </w:r>
-    </w:p>
-    <w:p>
       <w:r>
         <w:rPr>
           <w:noProof/>
+          <w:sz w:val="26"/>
+          <w:szCs w:val="26"/>
         </w:rPr>
         <w:drawing>
           <wp:inline distT="0" distB="0" distL="0" distR="0" wp14:anchorId="73FC8422" wp14:editId="656794CE">
@@ -2343,7 +2779,7 @@
                     <pic:cNvPicPr/>
                   </pic:nvPicPr>
                   <pic:blipFill>
-                    <a:blip r:embed="rId21" cstate="print">
+                    <a:blip r:embed="rId22" cstate="print">
                       <a:extLst>
                         <a:ext uri="{28A0092B-C50C-407E-A947-70E740481C1C}">
                           <a14:useLocalDpi xmlns:a14="http://schemas.microsoft.com/office/drawing/2010/main" val="0"/>
@@ -2370,27 +2806,59 @@
         </w:drawing>
       </w:r>
     </w:p>
-    <w:p>
-      <w:pPr>
-        <w:pStyle w:val="Heading2"/>
-      </w:pPr>
-      <w:r>
-        <w:lastRenderedPageBreak/>
-        <w:t xml:space="preserve">8.2.5 Predicting whether an NCAA DI player will be a </w:t>
+    <w:p/>
+    <w:p>
+      <w:pPr>
+        <w:pStyle w:val="Heading3"/>
+        <w:rPr>
+          <w:sz w:val="26"/>
+          <w:szCs w:val="26"/>
+        </w:rPr>
+      </w:pPr>
+      <w:r>
+        <w:rPr>
+          <w:sz w:val="26"/>
+          <w:szCs w:val="26"/>
+        </w:rPr>
+        <w:t xml:space="preserve">8.2.5 Predicting whether an </w:t>
       </w:r>
       <w:proofErr w:type="gramStart"/>
       <w:r>
-        <w:t>first round</w:t>
+        <w:rPr>
+          <w:sz w:val="26"/>
+          <w:szCs w:val="26"/>
+        </w:rPr>
+        <w:t xml:space="preserve">NCAA DI </w:t>
+      </w:r>
+      <w:r>
+        <w:rPr>
+          <w:sz w:val="26"/>
+          <w:szCs w:val="26"/>
+        </w:rPr>
+        <w:t>freshmen</w:t>
       </w:r>
       <w:proofErr w:type="gramEnd"/>
       <w:r>
-        <w:t xml:space="preserve"> pick</w:t>
-      </w:r>
-    </w:p>
-    <w:p>
+        <w:rPr>
+          <w:sz w:val="26"/>
+          <w:szCs w:val="26"/>
+        </w:rPr>
+        <w:t xml:space="preserve"> will be a first round pick</w:t>
+      </w:r>
+    </w:p>
+    <w:p>
+      <w:pPr>
+        <w:pStyle w:val="Heading3"/>
+        <w:rPr>
+          <w:sz w:val="26"/>
+          <w:szCs w:val="26"/>
+        </w:rPr>
+      </w:pPr>
       <w:r>
         <w:rPr>
           <w:noProof/>
+          <w:sz w:val="26"/>
+          <w:szCs w:val="26"/>
         </w:rPr>
         <w:drawing>
           <wp:inline distT="0" distB="0" distL="0" distR="0" wp14:anchorId="44AFBD6D" wp14:editId="292C35BC">
@@ -2408,7 +2876,7 @@
                     <pic:cNvPicPr/>
                   </pic:nvPicPr>
                   <pic:blipFill>
-                    <a:blip r:embed="rId22"/>
+                    <a:blip r:embed="rId23"/>
                     <a:stretch>
                       <a:fillRect/>
                     </a:stretch>
@@ -2430,9 +2898,18 @@
       </w:r>
     </w:p>
     <w:p>
+      <w:pPr>
+        <w:pStyle w:val="Heading3"/>
+        <w:rPr>
+          <w:sz w:val="26"/>
+          <w:szCs w:val="26"/>
+        </w:rPr>
+      </w:pPr>
       <w:r>
         <w:rPr>
           <w:noProof/>
+          <w:sz w:val="26"/>
+          <w:szCs w:val="26"/>
         </w:rPr>
         <w:drawing>
           <wp:inline distT="0" distB="0" distL="0" distR="0" wp14:anchorId="550D4C5C" wp14:editId="10F39341">
@@ -2450,7 +2927,7 @@
                     <pic:cNvPicPr/>
                   </pic:nvPicPr>
                   <pic:blipFill>
-                    <a:blip r:embed="rId23" cstate="print">
+                    <a:blip r:embed="rId24" cstate="print">
                       <a:extLst>
                         <a:ext uri="{28A0092B-C50C-407E-A947-70E740481C1C}">
                           <a14:useLocalDpi xmlns:a14="http://schemas.microsoft.com/office/drawing/2010/main" val="0"/>
@@ -2480,24 +2957,64 @@
     <w:p/>
     <w:p>
       <w:pPr>
-        <w:pStyle w:val="Heading2"/>
-      </w:pPr>
-      <w:r>
-        <w:t xml:space="preserve">8.2.6 Predicting whether an NCAA DI player will be a </w:t>
+        <w:pStyle w:val="Heading3"/>
+        <w:rPr>
+          <w:sz w:val="26"/>
+          <w:szCs w:val="26"/>
+        </w:rPr>
+      </w:pPr>
+    </w:p>
+    <w:p>
+      <w:pPr>
+        <w:pStyle w:val="Heading3"/>
+        <w:rPr>
+          <w:sz w:val="26"/>
+          <w:szCs w:val="26"/>
+        </w:rPr>
+      </w:pPr>
+      <w:r>
+        <w:rPr>
+          <w:sz w:val="26"/>
+          <w:szCs w:val="26"/>
+        </w:rPr>
+        <w:t xml:space="preserve">8.2.6 Predicting whether an </w:t>
       </w:r>
       <w:proofErr w:type="gramStart"/>
       <w:r>
-        <w:t>second round</w:t>
+        <w:rPr>
+          <w:sz w:val="26"/>
+          <w:szCs w:val="26"/>
+        </w:rPr>
+        <w:t xml:space="preserve">NCAA DI </w:t>
+      </w:r>
+      <w:r>
+        <w:rPr>
+          <w:sz w:val="26"/>
+          <w:szCs w:val="26"/>
+        </w:rPr>
+        <w:t>freshmen</w:t>
       </w:r>
       <w:proofErr w:type="gramEnd"/>
       <w:r>
-        <w:t xml:space="preserve"> pick</w:t>
-      </w:r>
-    </w:p>
-    <w:p>
+        <w:rPr>
+          <w:sz w:val="26"/>
+          <w:szCs w:val="26"/>
+        </w:rPr>
+        <w:t xml:space="preserve"> will be a second round pick</w:t>
+      </w:r>
+    </w:p>
+    <w:p>
+      <w:pPr>
+        <w:rPr>
+          <w:sz w:val="26"/>
+          <w:szCs w:val="26"/>
+        </w:rPr>
+      </w:pPr>
       <w:r>
         <w:rPr>
           <w:noProof/>
+          <w:sz w:val="26"/>
+          <w:szCs w:val="26"/>
         </w:rPr>
         <w:drawing>
           <wp:inline distT="0" distB="0" distL="0" distR="0" wp14:anchorId="50A217C0" wp14:editId="4CA30F3B">
@@ -2515,7 +3032,7 @@
                     <pic:cNvPicPr/>
                   </pic:nvPicPr>
                   <pic:blipFill>
-                    <a:blip r:embed="rId24"/>
+                    <a:blip r:embed="rId25"/>
                     <a:stretch>
                       <a:fillRect/>
                     </a:stretch>
@@ -2537,9 +3054,17 @@
       </w:r>
     </w:p>
     <w:p>
+      <w:pPr>
+        <w:rPr>
+          <w:sz w:val="26"/>
+          <w:szCs w:val="26"/>
+        </w:rPr>
+      </w:pPr>
       <w:r>
         <w:rPr>
           <w:noProof/>
+          <w:sz w:val="26"/>
+          <w:szCs w:val="26"/>
         </w:rPr>
         <w:drawing>
           <wp:inline distT="0" distB="0" distL="0" distR="0" wp14:anchorId="4DD842BF" wp14:editId="480A0762">
@@ -2557,7 +3082,7 @@
                     <pic:cNvPicPr/>
                   </pic:nvPicPr>
                   <pic:blipFill>
-                    <a:blip r:embed="rId25" cstate="print">
+                    <a:blip r:embed="rId26" cstate="print">
                       <a:extLst>
                         <a:ext uri="{28A0092B-C50C-407E-A947-70E740481C1C}">
                           <a14:useLocalDpi xmlns:a14="http://schemas.microsoft.com/office/drawing/2010/main" val="0"/>
@@ -2584,53 +3109,78 @@
         </w:drawing>
       </w:r>
     </w:p>
-    <w:p/>
+    <w:p>
+      <w:pPr>
+        <w:rPr>
+          <w:sz w:val="26"/>
+          <w:szCs w:val="26"/>
+        </w:rPr>
+      </w:pPr>
+    </w:p>
     <w:p>
       <w:pPr>
         <w:pStyle w:val="Heading2"/>
-        <w:rPr>
-          <w:sz w:val="40"/>
-        </w:rPr>
-      </w:pPr>
-      <w:r>
-        <w:rPr>
-          <w:sz w:val="40"/>
-        </w:rPr>
-        <w:lastRenderedPageBreak/>
+      </w:pPr>
+      <w:r>
         <w:t>8.</w:t>
       </w:r>
       <w:r>
-        <w:rPr>
-          <w:sz w:val="40"/>
-        </w:rPr>
         <w:t>3</w:t>
       </w:r>
       <w:r>
-        <w:rPr>
-          <w:sz w:val="40"/>
-        </w:rPr>
         <w:t xml:space="preserve"> Using only a player’s last season</w:t>
       </w:r>
     </w:p>
-    <w:p/>
-    <w:p>
-      <w:pPr>
-        <w:pStyle w:val="Heading2"/>
-      </w:pPr>
-      <w:r>
+    <w:p>
+      <w:pPr>
+        <w:rPr>
+          <w:sz w:val="26"/>
+          <w:szCs w:val="26"/>
+        </w:rPr>
+      </w:pPr>
+    </w:p>
+    <w:p>
+      <w:pPr>
+        <w:pStyle w:val="Heading3"/>
+        <w:rPr>
+          <w:sz w:val="26"/>
+          <w:szCs w:val="26"/>
+        </w:rPr>
+      </w:pPr>
+      <w:r>
+        <w:rPr>
+          <w:sz w:val="26"/>
+          <w:szCs w:val="26"/>
+        </w:rPr>
         <w:t>8.</w:t>
       </w:r>
       <w:r>
+        <w:rPr>
+          <w:sz w:val="26"/>
+          <w:szCs w:val="26"/>
+        </w:rPr>
         <w:t>3</w:t>
       </w:r>
       <w:r>
+        <w:rPr>
+          <w:sz w:val="26"/>
+          <w:szCs w:val="26"/>
+        </w:rPr>
         <w:t>.1 Predicting whether an NCAA DI player will play an NBA game</w:t>
       </w:r>
     </w:p>
     <w:p>
+      <w:pPr>
+        <w:rPr>
+          <w:sz w:val="26"/>
+          <w:szCs w:val="26"/>
+        </w:rPr>
+      </w:pPr>
       <w:r>
         <w:rPr>
           <w:noProof/>
+          <w:sz w:val="26"/>
+          <w:szCs w:val="26"/>
         </w:rPr>
         <w:drawing>
           <wp:inline distT="0" distB="0" distL="0" distR="0" wp14:anchorId="5C76954D" wp14:editId="0E19D2BF">
@@ -2648,7 +3198,7 @@
                     <pic:cNvPicPr/>
                   </pic:nvPicPr>
                   <pic:blipFill>
-                    <a:blip r:embed="rId26"/>
+                    <a:blip r:embed="rId27"/>
                     <a:stretch>
                       <a:fillRect/>
                     </a:stretch>
@@ -2670,9 +3220,17 @@
       </w:r>
     </w:p>
     <w:p>
+      <w:pPr>
+        <w:rPr>
+          <w:sz w:val="26"/>
+          <w:szCs w:val="26"/>
+        </w:rPr>
+      </w:pPr>
       <w:r>
         <w:rPr>
           <w:noProof/>
+          <w:sz w:val="26"/>
+          <w:szCs w:val="26"/>
         </w:rPr>
         <w:drawing>
           <wp:inline distT="0" distB="0" distL="0" distR="0" wp14:anchorId="39C4F97F" wp14:editId="1B735A69">
@@ -2690,7 +3248,7 @@
                     <pic:cNvPicPr/>
                   </pic:nvPicPr>
                   <pic:blipFill>
-                    <a:blip r:embed="rId27" cstate="print">
+                    <a:blip r:embed="rId28" cstate="print">
                       <a:extLst>
                         <a:ext uri="{28A0092B-C50C-407E-A947-70E740481C1C}">
                           <a14:useLocalDpi xmlns:a14="http://schemas.microsoft.com/office/drawing/2010/main" val="0"/>
@@ -2719,36 +3277,78 @@
     </w:p>
     <w:p>
       <w:pPr>
-        <w:pStyle w:val="Heading2"/>
-      </w:pPr>
-      <w:r>
+        <w:pStyle w:val="Heading3"/>
+        <w:rPr>
+          <w:sz w:val="26"/>
+          <w:szCs w:val="26"/>
+        </w:rPr>
+      </w:pPr>
+      <w:r>
+        <w:rPr>
+          <w:sz w:val="26"/>
+          <w:szCs w:val="26"/>
+        </w:rPr>
+        <w:lastRenderedPageBreak/>
         <w:t>8.</w:t>
       </w:r>
       <w:r>
+        <w:rPr>
+          <w:sz w:val="26"/>
+          <w:szCs w:val="26"/>
+        </w:rPr>
         <w:t>3</w:t>
       </w:r>
       <w:r>
+        <w:rPr>
+          <w:sz w:val="26"/>
+          <w:szCs w:val="26"/>
+        </w:rPr>
         <w:t>.2 Predicting which 2018 NCAA DI players would play an NBA game</w:t>
       </w:r>
     </w:p>
-    <w:p>
-      <w:pPr>
-        <w:pStyle w:val="Heading2"/>
-      </w:pPr>
-      <w:r>
+    <w:p/>
+    <w:p>
+      <w:pPr>
+        <w:pStyle w:val="Heading3"/>
+        <w:rPr>
+          <w:sz w:val="26"/>
+          <w:szCs w:val="26"/>
+        </w:rPr>
+      </w:pPr>
+      <w:r>
+        <w:rPr>
+          <w:sz w:val="26"/>
+          <w:szCs w:val="26"/>
+        </w:rPr>
         <w:t>8.</w:t>
       </w:r>
       <w:r>
+        <w:rPr>
+          <w:sz w:val="26"/>
+          <w:szCs w:val="26"/>
+        </w:rPr>
         <w:t>3</w:t>
       </w:r>
       <w:r>
+        <w:rPr>
+          <w:sz w:val="26"/>
+          <w:szCs w:val="26"/>
+        </w:rPr>
         <w:t>.3 Predicting whether an NCAA DI player will be drafted</w:t>
       </w:r>
     </w:p>
     <w:p>
+      <w:pPr>
+        <w:rPr>
+          <w:sz w:val="26"/>
+          <w:szCs w:val="26"/>
+        </w:rPr>
+      </w:pPr>
       <w:r>
         <w:rPr>
           <w:noProof/>
+          <w:sz w:val="26"/>
+          <w:szCs w:val="26"/>
         </w:rPr>
         <w:drawing>
           <wp:inline distT="0" distB="0" distL="0" distR="0" wp14:anchorId="17F74689" wp14:editId="1F187259">
@@ -2766,7 +3366,7 @@
                     <pic:cNvPicPr/>
                   </pic:nvPicPr>
                   <pic:blipFill>
-                    <a:blip r:embed="rId28"/>
+                    <a:blip r:embed="rId29"/>
                     <a:stretch>
                       <a:fillRect/>
                     </a:stretch>
@@ -2788,9 +3388,17 @@
       </w:r>
     </w:p>
     <w:p>
+      <w:pPr>
+        <w:rPr>
+          <w:sz w:val="26"/>
+          <w:szCs w:val="26"/>
+        </w:rPr>
+      </w:pPr>
       <w:r>
         <w:rPr>
           <w:noProof/>
+          <w:sz w:val="26"/>
+          <w:szCs w:val="26"/>
         </w:rPr>
         <w:drawing>
           <wp:inline distT="0" distB="0" distL="0" distR="0" wp14:anchorId="651F484F" wp14:editId="61E1996B">
@@ -2808,7 +3416,7 @@
                     <pic:cNvPicPr/>
                   </pic:nvPicPr>
                   <pic:blipFill>
-                    <a:blip r:embed="rId29" cstate="print">
+                    <a:blip r:embed="rId30" cstate="print">
                       <a:extLst>
                         <a:ext uri="{28A0092B-C50C-407E-A947-70E740481C1C}">
                           <a14:useLocalDpi xmlns:a14="http://schemas.microsoft.com/office/drawing/2010/main" val="0"/>
@@ -2837,23 +3445,54 @@
     </w:p>
     <w:p>
       <w:pPr>
-        <w:pStyle w:val="Heading2"/>
-      </w:pPr>
-      <w:r>
-        <w:lastRenderedPageBreak/>
+        <w:rPr>
+          <w:sz w:val="26"/>
+          <w:szCs w:val="26"/>
+        </w:rPr>
+      </w:pPr>
+    </w:p>
+    <w:p>
+      <w:pPr>
+        <w:pStyle w:val="Heading3"/>
+        <w:rPr>
+          <w:sz w:val="26"/>
+          <w:szCs w:val="26"/>
+        </w:rPr>
+      </w:pPr>
+      <w:r>
+        <w:rPr>
+          <w:sz w:val="26"/>
+          <w:szCs w:val="26"/>
+        </w:rPr>
         <w:t>8.</w:t>
       </w:r>
       <w:r>
+        <w:rPr>
+          <w:sz w:val="26"/>
+          <w:szCs w:val="26"/>
+        </w:rPr>
         <w:t>3</w:t>
       </w:r>
       <w:r>
+        <w:rPr>
+          <w:sz w:val="26"/>
+          <w:szCs w:val="26"/>
+        </w:rPr>
         <w:t>.4 Predicting whether an NCAA DI player will be a lottery pick</w:t>
       </w:r>
     </w:p>
     <w:p>
+      <w:pPr>
+        <w:rPr>
+          <w:sz w:val="26"/>
+          <w:szCs w:val="26"/>
+        </w:rPr>
+      </w:pPr>
       <w:r>
         <w:rPr>
           <w:noProof/>
+          <w:sz w:val="26"/>
+          <w:szCs w:val="26"/>
         </w:rPr>
         <w:drawing>
           <wp:inline distT="0" distB="0" distL="0" distR="0" wp14:anchorId="6A1DEB43" wp14:editId="0DE6AC2B">
@@ -2871,7 +3510,7 @@
                     <pic:cNvPicPr/>
                   </pic:nvPicPr>
                   <pic:blipFill>
-                    <a:blip r:embed="rId30"/>
+                    <a:blip r:embed="rId31"/>
                     <a:stretch>
                       <a:fillRect/>
                     </a:stretch>
@@ -2893,9 +3532,17 @@
       </w:r>
     </w:p>
     <w:p>
+      <w:pPr>
+        <w:rPr>
+          <w:sz w:val="26"/>
+          <w:szCs w:val="26"/>
+        </w:rPr>
+      </w:pPr>
       <w:r>
         <w:rPr>
           <w:noProof/>
+          <w:sz w:val="26"/>
+          <w:szCs w:val="26"/>
         </w:rPr>
         <w:drawing>
           <wp:inline distT="0" distB="0" distL="0" distR="0" wp14:anchorId="15CF4518" wp14:editId="3A87A6D6">
@@ -2913,7 +3560,7 @@
                     <pic:cNvPicPr/>
                   </pic:nvPicPr>
                   <pic:blipFill>
-                    <a:blip r:embed="rId31" cstate="print">
+                    <a:blip r:embed="rId32" cstate="print">
                       <a:extLst>
                         <a:ext uri="{28A0092B-C50C-407E-A947-70E740481C1C}">
                           <a14:useLocalDpi xmlns:a14="http://schemas.microsoft.com/office/drawing/2010/main" val="0"/>
@@ -2940,33 +3587,73 @@
         </w:drawing>
       </w:r>
     </w:p>
-    <w:p/>
-    <w:p>
-      <w:pPr>
-        <w:pStyle w:val="Heading2"/>
-      </w:pPr>
-      <w:r>
+    <w:p>
+      <w:pPr>
+        <w:pStyle w:val="Heading3"/>
+        <w:rPr>
+          <w:sz w:val="26"/>
+          <w:szCs w:val="26"/>
+        </w:rPr>
+      </w:pPr>
+    </w:p>
+    <w:p>
+      <w:pPr>
+        <w:pStyle w:val="Heading3"/>
+        <w:rPr>
+          <w:sz w:val="26"/>
+          <w:szCs w:val="26"/>
+        </w:rPr>
+      </w:pPr>
+      <w:r>
+        <w:rPr>
+          <w:sz w:val="26"/>
+          <w:szCs w:val="26"/>
+        </w:rPr>
         <w:t>8.</w:t>
       </w:r>
       <w:r>
+        <w:rPr>
+          <w:sz w:val="26"/>
+          <w:szCs w:val="26"/>
+        </w:rPr>
         <w:t>3</w:t>
       </w:r>
       <w:r>
+        <w:rPr>
+          <w:sz w:val="26"/>
+          <w:szCs w:val="26"/>
+        </w:rPr>
         <w:t xml:space="preserve">.5 Predicting whether an NCAA DI player will be a </w:t>
       </w:r>
       <w:proofErr w:type="gramStart"/>
       <w:r>
+        <w:rPr>
+          <w:sz w:val="26"/>
+          <w:szCs w:val="26"/>
+        </w:rPr>
         <w:t>first round</w:t>
       </w:r>
       <w:proofErr w:type="gramEnd"/>
       <w:r>
+        <w:rPr>
+          <w:sz w:val="26"/>
+          <w:szCs w:val="26"/>
+        </w:rPr>
         <w:t xml:space="preserve"> pick</w:t>
       </w:r>
     </w:p>
     <w:p>
+      <w:pPr>
+        <w:rPr>
+          <w:sz w:val="26"/>
+          <w:szCs w:val="26"/>
+        </w:rPr>
+      </w:pPr>
       <w:r>
         <w:rPr>
           <w:noProof/>
+          <w:sz w:val="26"/>
+          <w:szCs w:val="26"/>
         </w:rPr>
         <w:drawing>
           <wp:inline distT="0" distB="0" distL="0" distR="0" wp14:anchorId="2E9558A7" wp14:editId="49B3CD99">
@@ -2984,7 +3671,7 @@
                     <pic:cNvPicPr/>
                   </pic:nvPicPr>
                   <pic:blipFill>
-                    <a:blip r:embed="rId32"/>
+                    <a:blip r:embed="rId33"/>
                     <a:stretch>
                       <a:fillRect/>
                     </a:stretch>
@@ -3006,9 +3693,18 @@
       </w:r>
     </w:p>
     <w:p>
+      <w:pPr>
+        <w:pStyle w:val="Heading3"/>
+        <w:rPr>
+          <w:sz w:val="26"/>
+          <w:szCs w:val="26"/>
+        </w:rPr>
+      </w:pPr>
       <w:r>
         <w:rPr>
           <w:noProof/>
+          <w:sz w:val="26"/>
+          <w:szCs w:val="26"/>
         </w:rPr>
         <w:drawing>
           <wp:inline distT="0" distB="0" distL="0" distR="0" wp14:anchorId="717BEDBB" wp14:editId="612AAC01">
@@ -3026,7 +3722,7 @@
                     <pic:cNvPicPr/>
                   </pic:nvPicPr>
                   <pic:blipFill>
-                    <a:blip r:embed="rId33" cstate="print">
+                    <a:blip r:embed="rId34" cstate="print">
                       <a:extLst>
                         <a:ext uri="{28A0092B-C50C-407E-A947-70E740481C1C}">
                           <a14:useLocalDpi xmlns:a14="http://schemas.microsoft.com/office/drawing/2010/main" val="0"/>
@@ -3053,36 +3749,66 @@
         </w:drawing>
       </w:r>
     </w:p>
-    <w:p>
-      <w:pPr>
-        <w:pStyle w:val="Heading2"/>
+    <w:p/>
+    <w:p>
+      <w:pPr>
+        <w:pStyle w:val="Heading3"/>
         <w:rPr>
           <w:strike/>
-        </w:rPr>
-      </w:pPr>
-      <w:r>
-        <w:lastRenderedPageBreak/>
+          <w:sz w:val="26"/>
+          <w:szCs w:val="26"/>
+        </w:rPr>
+      </w:pPr>
+      <w:r>
+        <w:rPr>
+          <w:sz w:val="26"/>
+          <w:szCs w:val="26"/>
+        </w:rPr>
         <w:t>8.</w:t>
       </w:r>
       <w:r>
+        <w:rPr>
+          <w:sz w:val="26"/>
+          <w:szCs w:val="26"/>
+        </w:rPr>
         <w:t>3</w:t>
       </w:r>
       <w:r>
+        <w:rPr>
+          <w:sz w:val="26"/>
+          <w:szCs w:val="26"/>
+        </w:rPr>
         <w:t xml:space="preserve">.6 Predicting whether an NCAA DI player will be a </w:t>
       </w:r>
       <w:proofErr w:type="gramStart"/>
       <w:r>
+        <w:rPr>
+          <w:sz w:val="26"/>
+          <w:szCs w:val="26"/>
+        </w:rPr>
         <w:t>second round</w:t>
       </w:r>
       <w:proofErr w:type="gramEnd"/>
       <w:r>
+        <w:rPr>
+          <w:sz w:val="26"/>
+          <w:szCs w:val="26"/>
+        </w:rPr>
         <w:t xml:space="preserve"> pick</w:t>
       </w:r>
     </w:p>
     <w:p>
+      <w:pPr>
+        <w:rPr>
+          <w:sz w:val="26"/>
+          <w:szCs w:val="26"/>
+        </w:rPr>
+      </w:pPr>
       <w:r>
         <w:rPr>
           <w:noProof/>
+          <w:sz w:val="26"/>
+          <w:szCs w:val="26"/>
         </w:rPr>
         <w:drawing>
           <wp:inline distT="0" distB="0" distL="0" distR="0" wp14:anchorId="3ED82598" wp14:editId="27382EDF">
@@ -3100,7 +3826,7 @@
                     <pic:cNvPicPr/>
                   </pic:nvPicPr>
                   <pic:blipFill>
-                    <a:blip r:embed="rId34"/>
+                    <a:blip r:embed="rId35"/>
                     <a:stretch>
                       <a:fillRect/>
                     </a:stretch>
@@ -3122,9 +3848,21 @@
       </w:r>
     </w:p>
     <w:p>
+      <w:pPr>
+        <w:rPr>
+          <w:rFonts w:ascii="Times New Roman" w:eastAsia="Times New Roman" w:hAnsi="Times New Roman" w:cs="Times New Roman"/>
+          <w:b/>
+          <w:bCs/>
+          <w:kern w:val="36"/>
+          <w:sz w:val="26"/>
+          <w:szCs w:val="26"/>
+        </w:rPr>
+      </w:pPr>
       <w:r>
         <w:rPr>
           <w:noProof/>
+          <w:sz w:val="26"/>
+          <w:szCs w:val="26"/>
         </w:rPr>
         <w:drawing>
           <wp:inline distT="0" distB="0" distL="0" distR="0" wp14:anchorId="5AC588B7" wp14:editId="264505E1">
@@ -3142,7 +3880,7 @@
                     <pic:cNvPicPr/>
                   </pic:nvPicPr>
                   <pic:blipFill>
-                    <a:blip r:embed="rId35" cstate="print">
+                    <a:blip r:embed="rId36" cstate="print">
                       <a:extLst>
                         <a:ext uri="{28A0092B-C50C-407E-A947-70E740481C1C}">
                           <a14:useLocalDpi xmlns:a14="http://schemas.microsoft.com/office/drawing/2010/main" val="0"/>
@@ -3168,104 +3906,285 @@
           </wp:inline>
         </w:drawing>
       </w:r>
-    </w:p>
-    <w:p/>
-    <w:p/>
-    <w:p>
-      <w:pPr>
-        <w:spacing w:after="0" w:line="240" w:lineRule="auto"/>
-        <w:rPr>
-          <w:rFonts w:ascii="Times New Roman" w:eastAsia="Times New Roman" w:hAnsi="Times New Roman" w:cs="Times New Roman"/>
-          <w:sz w:val="24"/>
-          <w:szCs w:val="24"/>
-        </w:rPr>
-      </w:pPr>
-    </w:p>
-    <w:p>
-      <w:pPr>
-        <w:spacing w:after="0" w:line="240" w:lineRule="auto"/>
-        <w:rPr>
-          <w:rFonts w:ascii="Times New Roman" w:eastAsia="Times New Roman" w:hAnsi="Times New Roman" w:cs="Times New Roman"/>
-          <w:sz w:val="24"/>
-          <w:szCs w:val="24"/>
-        </w:rPr>
-      </w:pPr>
-    </w:p>
-    <w:p>
-      <w:pPr>
-        <w:pStyle w:val="Heading1"/>
-        <w:rPr>
-          <w:i/>
-        </w:rPr>
-      </w:pPr>
-    </w:p>
-    <w:p>
-      <w:pPr>
+      <w:r>
         <w:rPr>
           <w:rFonts w:ascii="Times New Roman" w:eastAsia="Times New Roman" w:hAnsi="Times New Roman" w:cs="Times New Roman"/>
           <w:b/>
           <w:bCs/>
           <w:kern w:val="36"/>
-          <w:sz w:val="48"/>
-          <w:szCs w:val="48"/>
-        </w:rPr>
-      </w:pPr>
-      <w:r>
+          <w:sz w:val="26"/>
+          <w:szCs w:val="26"/>
+        </w:rPr>
         <w:br w:type="page"/>
       </w:r>
     </w:p>
     <w:p>
       <w:pPr>
         <w:pStyle w:val="Heading1"/>
-      </w:pPr>
-      <w:r>
+        <w:rPr>
+          <w:sz w:val="26"/>
+          <w:szCs w:val="26"/>
+        </w:rPr>
+      </w:pPr>
+      <w:r>
+        <w:rPr>
+          <w:sz w:val="26"/>
+          <w:szCs w:val="26"/>
+        </w:rPr>
         <w:lastRenderedPageBreak/>
         <w:t>9. Discussion</w:t>
       </w:r>
     </w:p>
     <w:p>
       <w:pPr>
+        <w:pStyle w:val="Heading2"/>
+      </w:pPr>
+      <w:r>
+        <w:t>9.1 All Division I Players</w:t>
+      </w:r>
+    </w:p>
+    <w:p>
+      <w:pPr>
+        <w:rPr>
+          <w:sz w:val="26"/>
+          <w:szCs w:val="26"/>
+        </w:rPr>
+      </w:pPr>
+      <w:r>
+        <w:rPr>
+          <w:sz w:val="26"/>
+          <w:szCs w:val="26"/>
+        </w:rPr>
+        <w:t>Drafted -&gt; Lottery -&gt; NBA -&gt; First -&gt; Second</w:t>
+      </w:r>
+    </w:p>
+    <w:p>
+      <w:pPr>
+        <w:pStyle w:val="Heading2"/>
+      </w:pPr>
+      <w:r>
+        <w:t>9.2 Freshmen Division I Players</w:t>
+      </w:r>
+    </w:p>
+    <w:p>
+      <w:pPr>
+        <w:rPr>
+          <w:sz w:val="26"/>
+          <w:szCs w:val="26"/>
+        </w:rPr>
+      </w:pPr>
+      <w:r>
+        <w:rPr>
+          <w:sz w:val="26"/>
+          <w:szCs w:val="26"/>
+        </w:rPr>
+        <w:t>First -&gt; Lottery -&gt; NBA -&gt; Drafted -&gt; Second</w:t>
+      </w:r>
+    </w:p>
+    <w:p>
+      <w:pPr>
+        <w:pStyle w:val="Heading2"/>
+      </w:pPr>
+      <w:r>
+        <w:t>9.3 Last Year Division I Players</w:t>
+      </w:r>
+    </w:p>
+    <w:p>
+      <w:pPr>
+        <w:rPr>
+          <w:sz w:val="26"/>
+          <w:szCs w:val="26"/>
+        </w:rPr>
+      </w:pPr>
+      <w:r>
+        <w:rPr>
+          <w:sz w:val="26"/>
+          <w:szCs w:val="26"/>
+        </w:rPr>
+        <w:t xml:space="preserve">Lottery -&gt; </w:t>
+      </w:r>
+      <w:r>
+        <w:rPr>
+          <w:sz w:val="26"/>
+          <w:szCs w:val="26"/>
+        </w:rPr>
+        <w:t xml:space="preserve">First </w:t>
+      </w:r>
+      <w:r>
+        <w:rPr>
+          <w:sz w:val="26"/>
+          <w:szCs w:val="26"/>
+        </w:rPr>
+        <w:t>–</w:t>
+      </w:r>
+      <w:r>
+        <w:rPr>
+          <w:sz w:val="26"/>
+          <w:szCs w:val="26"/>
+        </w:rPr>
+        <w:t xml:space="preserve">&gt; </w:t>
+      </w:r>
+      <w:r>
+        <w:rPr>
+          <w:sz w:val="26"/>
+          <w:szCs w:val="26"/>
+        </w:rPr>
+        <w:t>Draft</w:t>
+      </w:r>
+      <w:r>
+        <w:rPr>
+          <w:sz w:val="26"/>
+          <w:szCs w:val="26"/>
+        </w:rPr>
+        <w:t>ed</w:t>
+      </w:r>
+      <w:r>
+        <w:rPr>
+          <w:sz w:val="26"/>
+          <w:szCs w:val="26"/>
+        </w:rPr>
+        <w:t xml:space="preserve"> -&gt; NBA </w:t>
+      </w:r>
+      <w:r>
+        <w:rPr>
+          <w:sz w:val="26"/>
+          <w:szCs w:val="26"/>
+        </w:rPr>
+        <w:t>-&gt;</w:t>
+      </w:r>
+      <w:r>
+        <w:rPr>
+          <w:sz w:val="26"/>
+          <w:szCs w:val="26"/>
+        </w:rPr>
+        <w:t xml:space="preserve"> Second</w:t>
+      </w:r>
+    </w:p>
+    <w:p>
+      <w:pPr>
+        <w:rPr>
+          <w:sz w:val="26"/>
+          <w:szCs w:val="26"/>
+        </w:rPr>
+      </w:pPr>
+      <w:r>
+        <w:rPr>
+          <w:sz w:val="26"/>
+          <w:szCs w:val="26"/>
+        </w:rPr>
+        <w:t>Lol why?</w:t>
+      </w:r>
+    </w:p>
+    <w:p>
+      <w:pPr>
+        <w:pStyle w:val="Heading2"/>
+      </w:pPr>
+      <w:r>
+        <w:t>9.4 Dataset Imperfect</w:t>
+      </w:r>
+    </w:p>
+    <w:p>
+      <w:pPr>
+        <w:pStyle w:val="Heading3"/>
+        <w:rPr>
+          <w:sz w:val="26"/>
+          <w:szCs w:val="26"/>
+        </w:rPr>
+      </w:pPr>
+      <w:r>
+        <w:rPr>
+          <w:sz w:val="26"/>
+          <w:szCs w:val="26"/>
+        </w:rPr>
+        <w:t xml:space="preserve">9.4.1 NBA </w:t>
+      </w:r>
+      <w:r>
+        <w:rPr>
+          <w:sz w:val="26"/>
+          <w:szCs w:val="26"/>
+        </w:rPr>
+        <w:t>/ International / G League</w:t>
+      </w:r>
+    </w:p>
+    <w:p>
+      <w:pPr>
+        <w:pStyle w:val="Heading3"/>
+        <w:rPr>
+          <w:sz w:val="26"/>
+          <w:szCs w:val="26"/>
+        </w:rPr>
+      </w:pPr>
+      <w:r>
+        <w:rPr>
+          <w:sz w:val="26"/>
+          <w:szCs w:val="26"/>
+        </w:rPr>
+        <w:t>9.4.2 Returning to College</w:t>
+      </w:r>
+    </w:p>
+    <w:p>
+      <w:pPr>
+        <w:pStyle w:val="Heading2"/>
+      </w:pPr>
+      <w:r>
+        <w:t>9.5 Needle in a Haystack</w:t>
+      </w:r>
+    </w:p>
+    <w:p>
+      <w:pPr>
+        <w:rPr>
+          <w:sz w:val="26"/>
+          <w:szCs w:val="26"/>
+        </w:rPr>
+      </w:pPr>
+    </w:p>
+    <w:p>
+      <w:pPr>
         <w:pStyle w:val="Heading1"/>
         <w:rPr>
-          <w:i/>
-        </w:rPr>
-      </w:pPr>
+          <w:sz w:val="26"/>
+          <w:szCs w:val="26"/>
+        </w:rPr>
+      </w:pPr>
+      <w:r>
+        <w:rPr>
+          <w:sz w:val="26"/>
+          <w:szCs w:val="26"/>
+        </w:rPr>
+        <w:t>10. Future Work</w:t>
+      </w:r>
+    </w:p>
+    <w:p>
+      <w:pPr>
+        <w:pStyle w:val="Heading2"/>
+      </w:pPr>
+      <w:r>
+        <w:t>10.1 Predicting which current (2019) NCAA DI players will play an NBA game</w:t>
+      </w:r>
+    </w:p>
+    <w:p>
+      <w:pPr>
+        <w:pStyle w:val="Heading2"/>
+      </w:pPr>
+      <w:r>
+        <w:t>10.2 Comparing Draft Value Across Professional Sports</w:t>
+      </w:r>
+    </w:p>
+    <w:p>
+      <w:pPr>
+        <w:pStyle w:val="Heading2"/>
+      </w:pPr>
+      <w:r>
+        <w:t>10.3 Considerations for How to Improve Project?</w:t>
+      </w:r>
     </w:p>
     <w:p>
       <w:pPr>
         <w:pStyle w:val="Heading1"/>
-      </w:pPr>
-      <w:r>
-        <w:t>10. Future Work</w:t>
-      </w:r>
-    </w:p>
-    <w:p>
-      <w:pPr>
-        <w:pStyle w:val="Heading2"/>
-      </w:pPr>
-      <w:r>
-        <w:t>10.1 Predicting which current (2019) NCAA DI players will play an NBA game</w:t>
-      </w:r>
-    </w:p>
-    <w:p>
-      <w:pPr>
-        <w:pStyle w:val="Heading2"/>
-      </w:pPr>
-      <w:r>
-        <w:t>10.2 Comparing Draft Value Across Professional Sports</w:t>
-      </w:r>
-    </w:p>
-    <w:p>
-      <w:pPr>
-        <w:pStyle w:val="Heading2"/>
-      </w:pPr>
-      <w:r>
-        <w:t>10.3 Considerations for How to Improve Project?</w:t>
-      </w:r>
-    </w:p>
-    <w:p>
-      <w:pPr>
-        <w:pStyle w:val="Heading1"/>
+        <w:rPr>
+          <w:sz w:val="26"/>
+          <w:szCs w:val="26"/>
+        </w:rPr>
       </w:pPr>
     </w:p>
     <w:p>
@@ -3804,7 +4723,6 @@
   <w:style w:type="character" w:default="1" w:styleId="DefaultParagraphFont">
     <w:name w:val="Default Paragraph Font"/>
     <w:uiPriority w:val="1"/>
-    <w:semiHidden/>
     <w:unhideWhenUsed/>
   </w:style>
   <w:style w:type="table" w:default="1" w:styleId="TableNormal">
@@ -4218,7 +5136,7 @@
 </file>
 
 <file path=customXml/itemProps1.xml><?xml version="1.0" encoding="utf-8"?>
-<ds:datastoreItem xmlns:ds="http://schemas.openxmlformats.org/officeDocument/2006/customXml" ds:itemID="{BFC73A96-FA67-4610-8FB6-055B1984CEFB}">
+<ds:datastoreItem xmlns:ds="http://schemas.openxmlformats.org/officeDocument/2006/customXml" ds:itemID="{BACBCA34-8432-4D28-B916-E7D8518E4A5C}">
   <ds:schemaRefs>
     <ds:schemaRef ds:uri="http://schemas.openxmlformats.org/officeDocument/2006/bibliography"/>
   </ds:schemaRefs>

</xml_diff>